<commit_message>
Added to book of celestius
</commit_message>
<xml_diff>
--- a/Dungeons And Dragons stuff/Campaigns/Trinity Stones/Side stuff/book of celestials.docx
+++ b/Dungeons And Dragons stuff/Campaigns/Trinity Stones/Side stuff/book of celestials.docx
@@ -536,16 +536,14 @@
         </w:rPr>
         <w:t xml:space="preserve">As an elder man of </w:t>
       </w:r>
-      <w:proofErr w:type="gramStart"/>
-      <w:r>
-        <w:rPr>
-          <w:rStyle w:val="Strong"/>
-          <w:rFonts w:ascii="Times New Roman" w:hAnsi="Times New Roman" w:cs="Times New Roman"/>
-          <w:b w:val="0"/>
-        </w:rPr>
-        <w:t>forty five</w:t>
-      </w:r>
-      <w:proofErr w:type="gramEnd"/>
+      <w:r>
+        <w:rPr>
+          <w:rStyle w:val="Strong"/>
+          <w:rFonts w:ascii="Times New Roman" w:hAnsi="Times New Roman" w:cs="Times New Roman"/>
+          <w:b w:val="0"/>
+        </w:rPr>
+        <w:t>forty-five</w:t>
+      </w:r>
       <w:r>
         <w:rPr>
           <w:rStyle w:val="Strong"/>
@@ -763,6 +761,744 @@
         <w:rPr>
           <w:rStyle w:val="Strong"/>
           <w:rFonts w:ascii="Times New Roman" w:hAnsi="Times New Roman" w:cs="Times New Roman"/>
+          <w:i/>
+        </w:rPr>
+      </w:pPr>
+    </w:p>
+    <w:p>
+      <w:pPr>
+        <w:pStyle w:val="NoSpacing"/>
+        <w:jc w:val="center"/>
+        <w:rPr>
+          <w:rStyle w:val="Strong"/>
+          <w:b w:val="0"/>
+          <w:bCs w:val="0"/>
+          <w:i/>
+        </w:rPr>
+      </w:pPr>
+      <w:proofErr w:type="spellStart"/>
+      <w:r>
+        <w:rPr>
+          <w:rStyle w:val="Strong"/>
+          <w:b w:val="0"/>
+          <w:bCs w:val="0"/>
+          <w:i/>
+        </w:rPr>
+        <w:t>Caelium</w:t>
+      </w:r>
+      <w:proofErr w:type="spellEnd"/>
+      <w:r>
+        <w:rPr>
+          <w:rStyle w:val="Strong"/>
+          <w:b w:val="0"/>
+          <w:bCs w:val="0"/>
+          <w:i/>
+        </w:rPr>
+        <w:t xml:space="preserve"> </w:t>
+      </w:r>
+      <w:proofErr w:type="spellStart"/>
+      <w:r>
+        <w:rPr>
+          <w:rStyle w:val="Strong"/>
+          <w:b w:val="0"/>
+          <w:bCs w:val="0"/>
+          <w:i/>
+        </w:rPr>
+        <w:t>videri</w:t>
+      </w:r>
+      <w:proofErr w:type="spellEnd"/>
+      <w:r>
+        <w:rPr>
+          <w:rStyle w:val="Strong"/>
+          <w:b w:val="0"/>
+          <w:bCs w:val="0"/>
+          <w:i/>
+        </w:rPr>
+        <w:t xml:space="preserve"> </w:t>
+      </w:r>
+      <w:proofErr w:type="spellStart"/>
+      <w:r>
+        <w:rPr>
+          <w:rStyle w:val="Strong"/>
+          <w:b w:val="0"/>
+          <w:bCs w:val="0"/>
+          <w:i/>
+        </w:rPr>
+        <w:t>esset</w:t>
+      </w:r>
+      <w:proofErr w:type="spellEnd"/>
+      <w:r>
+        <w:rPr>
+          <w:rStyle w:val="Strong"/>
+          <w:b w:val="0"/>
+          <w:bCs w:val="0"/>
+          <w:i/>
+        </w:rPr>
+        <w:t xml:space="preserve">. Et terra </w:t>
+      </w:r>
+      <w:proofErr w:type="spellStart"/>
+      <w:r>
+        <w:rPr>
+          <w:rStyle w:val="Strong"/>
+          <w:b w:val="0"/>
+          <w:bCs w:val="0"/>
+          <w:i/>
+        </w:rPr>
+        <w:t>rus</w:t>
+      </w:r>
+      <w:proofErr w:type="spellEnd"/>
+      <w:r>
+        <w:rPr>
+          <w:rStyle w:val="Strong"/>
+          <w:b w:val="0"/>
+          <w:bCs w:val="0"/>
+          <w:i/>
+        </w:rPr>
+        <w:t xml:space="preserve"> ad </w:t>
+      </w:r>
+      <w:proofErr w:type="spellStart"/>
+      <w:r>
+        <w:rPr>
+          <w:rStyle w:val="Strong"/>
+          <w:b w:val="0"/>
+          <w:bCs w:val="0"/>
+          <w:i/>
+        </w:rPr>
+        <w:t>sidera</w:t>
+      </w:r>
+      <w:proofErr w:type="spellEnd"/>
+      <w:r>
+        <w:rPr>
+          <w:rStyle w:val="Strong"/>
+          <w:b w:val="0"/>
+          <w:bCs w:val="0"/>
+          <w:i/>
+        </w:rPr>
+        <w:t xml:space="preserve"> </w:t>
+      </w:r>
+      <w:proofErr w:type="spellStart"/>
+      <w:r>
+        <w:rPr>
+          <w:rStyle w:val="Strong"/>
+          <w:b w:val="0"/>
+          <w:bCs w:val="0"/>
+          <w:i/>
+        </w:rPr>
+        <w:t>tollere</w:t>
+      </w:r>
+      <w:proofErr w:type="spellEnd"/>
+      <w:r>
+        <w:rPr>
+          <w:rStyle w:val="Strong"/>
+          <w:b w:val="0"/>
+          <w:bCs w:val="0"/>
+          <w:i/>
+        </w:rPr>
+        <w:t xml:space="preserve"> </w:t>
+      </w:r>
+      <w:proofErr w:type="spellStart"/>
+      <w:r>
+        <w:rPr>
+          <w:rStyle w:val="Strong"/>
+          <w:b w:val="0"/>
+          <w:bCs w:val="0"/>
+          <w:i/>
+        </w:rPr>
+        <w:t>vultus</w:t>
+      </w:r>
+      <w:proofErr w:type="spellEnd"/>
+      <w:r>
+        <w:rPr>
+          <w:rStyle w:val="Strong"/>
+          <w:b w:val="0"/>
+          <w:bCs w:val="0"/>
+          <w:i/>
+        </w:rPr>
+        <w:t xml:space="preserve">. Ex </w:t>
+      </w:r>
+      <w:proofErr w:type="spellStart"/>
+      <w:r>
+        <w:rPr>
+          <w:rStyle w:val="Strong"/>
+          <w:b w:val="0"/>
+          <w:bCs w:val="0"/>
+          <w:i/>
+        </w:rPr>
+        <w:t>uno</w:t>
+      </w:r>
+      <w:proofErr w:type="spellEnd"/>
+      <w:r>
+        <w:rPr>
+          <w:rStyle w:val="Strong"/>
+          <w:b w:val="0"/>
+          <w:bCs w:val="0"/>
+          <w:i/>
+        </w:rPr>
+        <w:t xml:space="preserve"> </w:t>
+      </w:r>
+      <w:proofErr w:type="spellStart"/>
+      <w:r>
+        <w:rPr>
+          <w:rStyle w:val="Strong"/>
+          <w:b w:val="0"/>
+          <w:bCs w:val="0"/>
+          <w:i/>
+        </w:rPr>
+        <w:t>disce</w:t>
+      </w:r>
+      <w:proofErr w:type="spellEnd"/>
+      <w:r>
+        <w:rPr>
+          <w:rStyle w:val="Strong"/>
+          <w:b w:val="0"/>
+          <w:bCs w:val="0"/>
+          <w:i/>
+        </w:rPr>
+        <w:t xml:space="preserve"> </w:t>
+      </w:r>
+      <w:proofErr w:type="spellStart"/>
+      <w:r>
+        <w:rPr>
+          <w:rStyle w:val="Strong"/>
+          <w:b w:val="0"/>
+          <w:bCs w:val="0"/>
+          <w:i/>
+        </w:rPr>
+        <w:t>omnes</w:t>
+      </w:r>
+      <w:proofErr w:type="spellEnd"/>
+      <w:r>
+        <w:rPr>
+          <w:rStyle w:val="Strong"/>
+          <w:b w:val="0"/>
+          <w:bCs w:val="0"/>
+          <w:i/>
+        </w:rPr>
+        <w:t>.</w:t>
+      </w:r>
+    </w:p>
+    <w:p>
+      <w:pPr>
+        <w:pStyle w:val="NoSpacing"/>
+        <w:jc w:val="center"/>
+        <w:rPr>
+          <w:rStyle w:val="Strong"/>
+          <w:b w:val="0"/>
+          <w:bCs w:val="0"/>
+        </w:rPr>
+      </w:pPr>
+    </w:p>
+    <w:p>
+      <w:pPr>
+        <w:pStyle w:val="NoSpacing"/>
+        <w:jc w:val="center"/>
+        <w:rPr>
+          <w:rStyle w:val="Strong"/>
+          <w:b w:val="0"/>
+          <w:bCs w:val="0"/>
+        </w:rPr>
+      </w:pPr>
+      <w:r>
+        <w:rPr>
+          <w:rStyle w:val="Strong"/>
+          <w:b w:val="0"/>
+          <w:bCs w:val="0"/>
+        </w:rPr>
+        <w:t xml:space="preserve">Auf </w:t>
+      </w:r>
+      <w:proofErr w:type="spellStart"/>
+      <w:r>
+        <w:rPr>
+          <w:rStyle w:val="Strong"/>
+          <w:b w:val="0"/>
+          <w:bCs w:val="0"/>
+        </w:rPr>
+        <w:t>Celestii</w:t>
+      </w:r>
+      <w:proofErr w:type="spellEnd"/>
+      <w:r>
+        <w:rPr>
+          <w:rStyle w:val="Strong"/>
+          <w:b w:val="0"/>
+          <w:bCs w:val="0"/>
+        </w:rPr>
+        <w:t xml:space="preserve"> as h</w:t>
+      </w:r>
+      <w:r>
+        <w:rPr>
+          <w:rStyle w:val="Strong"/>
+          <w:b w:val="0"/>
+          <w:bCs w:val="0"/>
+        </w:rPr>
+        <w:t>eaven was seen. And the countryside will lift its face to the stars. From one, all will learn.</w:t>
+      </w:r>
+    </w:p>
+    <w:p>
+      <w:pPr>
+        <w:pStyle w:val="NoSpacing"/>
+        <w:jc w:val="center"/>
+        <w:rPr>
+          <w:rStyle w:val="Strong"/>
+          <w:b w:val="0"/>
+          <w:bCs w:val="0"/>
+        </w:rPr>
+      </w:pPr>
+    </w:p>
+    <w:p>
+      <w:pPr>
+        <w:pStyle w:val="NoSpacing"/>
+        <w:jc w:val="center"/>
+        <w:rPr>
+          <w:rStyle w:val="Strong"/>
+          <w:b w:val="0"/>
+          <w:bCs w:val="0"/>
+          <w:i/>
+        </w:rPr>
+      </w:pPr>
+      <w:proofErr w:type="spellStart"/>
+      <w:r>
+        <w:rPr>
+          <w:rStyle w:val="Strong"/>
+          <w:b w:val="0"/>
+          <w:bCs w:val="0"/>
+          <w:i/>
+        </w:rPr>
+        <w:t>Enim</w:t>
+      </w:r>
+      <w:proofErr w:type="spellEnd"/>
+      <w:r>
+        <w:rPr>
+          <w:rStyle w:val="Strong"/>
+          <w:b w:val="0"/>
+          <w:bCs w:val="0"/>
+          <w:i/>
+        </w:rPr>
+        <w:t xml:space="preserve"> lupin </w:t>
+      </w:r>
+      <w:proofErr w:type="spellStart"/>
+      <w:r>
+        <w:rPr>
+          <w:rStyle w:val="Strong"/>
+          <w:b w:val="0"/>
+          <w:bCs w:val="0"/>
+          <w:i/>
+        </w:rPr>
+        <w:t>purnum</w:t>
+      </w:r>
+      <w:proofErr w:type="spellEnd"/>
+      <w:r>
+        <w:rPr>
+          <w:rStyle w:val="Strong"/>
+          <w:b w:val="0"/>
+          <w:bCs w:val="0"/>
+          <w:i/>
+        </w:rPr>
+        <w:t xml:space="preserve"> </w:t>
+      </w:r>
+      <w:proofErr w:type="spellStart"/>
+      <w:r>
+        <w:rPr>
+          <w:rStyle w:val="Strong"/>
+          <w:b w:val="0"/>
+          <w:bCs w:val="0"/>
+          <w:i/>
+        </w:rPr>
+        <w:t>pravus</w:t>
+      </w:r>
+      <w:proofErr w:type="spellEnd"/>
+      <w:r>
+        <w:rPr>
+          <w:rStyle w:val="Strong"/>
+          <w:b w:val="0"/>
+          <w:bCs w:val="0"/>
+          <w:i/>
+        </w:rPr>
+        <w:t xml:space="preserve"> </w:t>
+      </w:r>
+      <w:proofErr w:type="spellStart"/>
+      <w:r>
+        <w:rPr>
+          <w:rStyle w:val="Strong"/>
+          <w:b w:val="0"/>
+          <w:bCs w:val="0"/>
+          <w:i/>
+        </w:rPr>
+        <w:t>intus</w:t>
+      </w:r>
+      <w:proofErr w:type="spellEnd"/>
+      <w:r>
+        <w:rPr>
+          <w:rStyle w:val="Strong"/>
+          <w:b w:val="0"/>
+          <w:bCs w:val="0"/>
+          <w:i/>
+        </w:rPr>
+        <w:t>.</w:t>
+      </w:r>
+    </w:p>
+    <w:p>
+      <w:pPr>
+        <w:pStyle w:val="NoSpacing"/>
+        <w:jc w:val="center"/>
+        <w:rPr>
+          <w:rStyle w:val="Strong"/>
+          <w:b w:val="0"/>
+          <w:bCs w:val="0"/>
+        </w:rPr>
+      </w:pPr>
+    </w:p>
+    <w:p>
+      <w:pPr>
+        <w:pStyle w:val="NoSpacing"/>
+        <w:jc w:val="center"/>
+        <w:rPr>
+          <w:rStyle w:val="Strong"/>
+          <w:b w:val="0"/>
+          <w:bCs w:val="0"/>
+        </w:rPr>
+      </w:pPr>
+      <w:r>
+        <w:rPr>
+          <w:rStyle w:val="Strong"/>
+          <w:b w:val="0"/>
+          <w:bCs w:val="0"/>
+        </w:rPr>
+        <w:t xml:space="preserve">Auf </w:t>
+      </w:r>
+      <w:proofErr w:type="spellStart"/>
+      <w:r>
+        <w:rPr>
+          <w:rStyle w:val="Strong"/>
+          <w:b w:val="0"/>
+          <w:bCs w:val="0"/>
+        </w:rPr>
+        <w:t>Celestii</w:t>
+      </w:r>
+      <w:proofErr w:type="spellEnd"/>
+      <w:r>
+        <w:rPr>
+          <w:rStyle w:val="Strong"/>
+          <w:b w:val="0"/>
+          <w:bCs w:val="0"/>
+        </w:rPr>
+        <w:t xml:space="preserve"> as v</w:t>
+      </w:r>
+      <w:r>
+        <w:rPr>
+          <w:rStyle w:val="Strong"/>
+          <w:b w:val="0"/>
+          <w:bCs w:val="0"/>
+        </w:rPr>
+        <w:t>erily, the corrupted sinner will be cleansed from within.</w:t>
+      </w:r>
+    </w:p>
+    <w:p>
+      <w:pPr>
+        <w:pStyle w:val="NoSpacing"/>
+        <w:jc w:val="center"/>
+        <w:rPr>
+          <w:rStyle w:val="Strong"/>
+          <w:b w:val="0"/>
+          <w:bCs w:val="0"/>
+        </w:rPr>
+      </w:pPr>
+    </w:p>
+    <w:p>
+      <w:pPr>
+        <w:pStyle w:val="NoSpacing"/>
+        <w:jc w:val="center"/>
+        <w:rPr>
+          <w:rStyle w:val="Strong"/>
+          <w:b w:val="0"/>
+          <w:bCs w:val="0"/>
+          <w:i/>
+        </w:rPr>
+      </w:pPr>
+      <w:r>
+        <w:rPr>
+          <w:rStyle w:val="Strong"/>
+          <w:b w:val="0"/>
+          <w:bCs w:val="0"/>
+          <w:i/>
+        </w:rPr>
+        <w:t xml:space="preserve">Sanctus </w:t>
+      </w:r>
+      <w:proofErr w:type="spellStart"/>
+      <w:r>
+        <w:rPr>
+          <w:rStyle w:val="Strong"/>
+          <w:b w:val="0"/>
+          <w:bCs w:val="0"/>
+          <w:i/>
+        </w:rPr>
+        <w:t>Celesti</w:t>
+      </w:r>
+      <w:proofErr w:type="spellEnd"/>
+      <w:r>
+        <w:rPr>
+          <w:rStyle w:val="Strong"/>
+          <w:b w:val="0"/>
+          <w:bCs w:val="0"/>
+          <w:i/>
+        </w:rPr>
+        <w:t>.</w:t>
+      </w:r>
+    </w:p>
+    <w:p>
+      <w:pPr>
+        <w:pStyle w:val="NoSpacing"/>
+        <w:jc w:val="center"/>
+        <w:rPr>
+          <w:rStyle w:val="Strong"/>
+          <w:b w:val="0"/>
+          <w:bCs w:val="0"/>
+        </w:rPr>
+      </w:pPr>
+    </w:p>
+    <w:p>
+      <w:pPr>
+        <w:pStyle w:val="NoSpacing"/>
+        <w:jc w:val="center"/>
+        <w:rPr>
+          <w:rStyle w:val="Strong"/>
+          <w:b w:val="0"/>
+          <w:bCs w:val="0"/>
+        </w:rPr>
+      </w:pPr>
+      <w:r>
+        <w:rPr>
+          <w:rStyle w:val="Strong"/>
+          <w:b w:val="0"/>
+          <w:bCs w:val="0"/>
+        </w:rPr>
+        <w:t xml:space="preserve">Auf </w:t>
+      </w:r>
+      <w:proofErr w:type="spellStart"/>
+      <w:r>
+        <w:rPr>
+          <w:rStyle w:val="Strong"/>
+          <w:b w:val="0"/>
+          <w:bCs w:val="0"/>
+        </w:rPr>
+        <w:t>Celestii</w:t>
+      </w:r>
+      <w:proofErr w:type="spellEnd"/>
+      <w:r>
+        <w:rPr>
+          <w:rStyle w:val="Strong"/>
+          <w:b w:val="0"/>
+          <w:bCs w:val="0"/>
+        </w:rPr>
+        <w:t xml:space="preserve"> as Holy Celestials.</w:t>
+      </w:r>
+    </w:p>
+    <w:p>
+      <w:pPr>
+        <w:pStyle w:val="NoSpacing"/>
+        <w:jc w:val="center"/>
+        <w:rPr>
+          <w:rStyle w:val="Strong"/>
+          <w:b w:val="0"/>
+          <w:bCs w:val="0"/>
+        </w:rPr>
+      </w:pPr>
+    </w:p>
+    <w:p>
+      <w:pPr>
+        <w:pStyle w:val="NoSpacing"/>
+        <w:jc w:val="center"/>
+        <w:rPr>
+          <w:rStyle w:val="Strong"/>
+          <w:b w:val="0"/>
+          <w:bCs w:val="0"/>
+          <w:i/>
+        </w:rPr>
+      </w:pPr>
+      <w:r>
+        <w:rPr>
+          <w:rStyle w:val="Strong"/>
+          <w:b w:val="0"/>
+          <w:bCs w:val="0"/>
+          <w:i/>
+        </w:rPr>
+        <w:t xml:space="preserve">In fine mundi falsa et agnus </w:t>
+      </w:r>
+      <w:proofErr w:type="spellStart"/>
+      <w:r>
+        <w:rPr>
+          <w:rStyle w:val="Strong"/>
+          <w:b w:val="0"/>
+          <w:bCs w:val="0"/>
+          <w:i/>
+        </w:rPr>
+        <w:t>pascent</w:t>
+      </w:r>
+      <w:proofErr w:type="spellEnd"/>
+      <w:r>
+        <w:rPr>
+          <w:rStyle w:val="Strong"/>
+          <w:b w:val="0"/>
+          <w:bCs w:val="0"/>
+          <w:i/>
+        </w:rPr>
+        <w:t xml:space="preserve"> et </w:t>
+      </w:r>
+      <w:proofErr w:type="spellStart"/>
+      <w:r>
+        <w:rPr>
+          <w:rStyle w:val="Strong"/>
+          <w:b w:val="0"/>
+          <w:bCs w:val="0"/>
+          <w:i/>
+        </w:rPr>
+        <w:t>elucentis</w:t>
+      </w:r>
+      <w:proofErr w:type="spellEnd"/>
+      <w:r>
+        <w:rPr>
+          <w:rStyle w:val="Strong"/>
+          <w:b w:val="0"/>
+          <w:bCs w:val="0"/>
+          <w:i/>
+        </w:rPr>
+        <w:t xml:space="preserve"> fidei foci</w:t>
+      </w:r>
+      <w:r>
+        <w:rPr>
+          <w:rStyle w:val="Strong"/>
+          <w:b w:val="0"/>
+          <w:bCs w:val="0"/>
+          <w:i/>
+        </w:rPr>
+        <w:t>.</w:t>
+      </w:r>
+    </w:p>
+    <w:p>
+      <w:pPr>
+        <w:pStyle w:val="NoSpacing"/>
+        <w:jc w:val="center"/>
+        <w:rPr>
+          <w:rStyle w:val="Strong"/>
+          <w:b w:val="0"/>
+          <w:bCs w:val="0"/>
+          <w:i/>
+        </w:rPr>
+      </w:pPr>
+    </w:p>
+    <w:p>
+      <w:pPr>
+        <w:pStyle w:val="NoSpacing"/>
+        <w:jc w:val="center"/>
+        <w:rPr>
+          <w:rStyle w:val="Strong"/>
+          <w:b w:val="0"/>
+          <w:bCs w:val="0"/>
+        </w:rPr>
+      </w:pPr>
+      <w:r>
+        <w:rPr>
+          <w:rStyle w:val="Strong"/>
+          <w:b w:val="0"/>
+          <w:bCs w:val="0"/>
+        </w:rPr>
+        <w:t xml:space="preserve">Auf </w:t>
+      </w:r>
+      <w:proofErr w:type="spellStart"/>
+      <w:r>
+        <w:rPr>
+          <w:rStyle w:val="Strong"/>
+          <w:b w:val="0"/>
+          <w:bCs w:val="0"/>
+        </w:rPr>
+        <w:t>Celestii</w:t>
+      </w:r>
+      <w:proofErr w:type="spellEnd"/>
+      <w:r>
+        <w:rPr>
+          <w:rStyle w:val="Strong"/>
+          <w:b w:val="0"/>
+          <w:bCs w:val="0"/>
+        </w:rPr>
+        <w:t xml:space="preserve"> as </w:t>
+      </w:r>
+      <w:r>
+        <w:rPr>
+          <w:rStyle w:val="Strong"/>
+          <w:b w:val="0"/>
+          <w:bCs w:val="0"/>
+        </w:rPr>
+        <w:t>i</w:t>
+      </w:r>
+      <w:r>
+        <w:rPr>
+          <w:rStyle w:val="Strong"/>
+          <w:b w:val="0"/>
+          <w:bCs w:val="0"/>
+        </w:rPr>
+        <w:t>n the end of the false world, the Lamb will rule with radiant faith</w:t>
+      </w:r>
+      <w:r>
+        <w:rPr>
+          <w:rStyle w:val="Strong"/>
+          <w:b w:val="0"/>
+          <w:bCs w:val="0"/>
+        </w:rPr>
+        <w:t>.</w:t>
+      </w:r>
+    </w:p>
+    <w:p>
+      <w:pPr>
+        <w:pStyle w:val="NoSpacing"/>
+        <w:jc w:val="center"/>
+        <w:rPr>
+          <w:rStyle w:val="Strong"/>
+          <w:b w:val="0"/>
+          <w:bCs w:val="0"/>
+        </w:rPr>
+      </w:pPr>
+    </w:p>
+    <w:p>
+      <w:pPr>
+        <w:pStyle w:val="NoSpacing"/>
+        <w:jc w:val="center"/>
+        <w:rPr>
+          <w:rStyle w:val="Strong"/>
+          <w:bCs w:val="0"/>
+        </w:rPr>
+      </w:pPr>
+      <w:proofErr w:type="spellStart"/>
+      <w:r>
+        <w:rPr>
+          <w:rStyle w:val="Strong"/>
+          <w:bCs w:val="0"/>
+        </w:rPr>
+        <w:t>Toldath</w:t>
+      </w:r>
+      <w:proofErr w:type="spellEnd"/>
+      <w:r>
+        <w:rPr>
+          <w:rStyle w:val="Strong"/>
+          <w:bCs w:val="0"/>
+        </w:rPr>
+        <w:t xml:space="preserve"> of </w:t>
+      </w:r>
+      <w:proofErr w:type="spellStart"/>
+      <w:r>
+        <w:rPr>
+          <w:rStyle w:val="Strong"/>
+          <w:bCs w:val="0"/>
+        </w:rPr>
+        <w:t>Gigikei</w:t>
+      </w:r>
+      <w:proofErr w:type="spellEnd"/>
+    </w:p>
+    <w:p>
+      <w:pPr>
+        <w:pStyle w:val="NoSpacing"/>
+        <w:jc w:val="center"/>
+        <w:rPr>
+          <w:rStyle w:val="Strong"/>
+          <w:bCs w:val="0"/>
         </w:rPr>
       </w:pPr>
     </w:p>
@@ -772,51 +1508,243 @@
         <w:jc w:val="both"/>
         <w:rPr>
           <w:rStyle w:val="Strong"/>
-          <w:rFonts w:ascii="Times New Roman" w:hAnsi="Times New Roman" w:cs="Times New Roman"/>
-          <w:b w:val="0"/>
-        </w:rPr>
-      </w:pPr>
-      <w:r>
-        <w:rPr>
-          <w:rStyle w:val="Strong"/>
-          <w:rFonts w:ascii="Times New Roman" w:hAnsi="Times New Roman" w:cs="Times New Roman"/>
-          <w:b w:val="0"/>
+          <w:b w:val="0"/>
+          <w:bCs w:val="0"/>
+        </w:rPr>
+      </w:pPr>
+      <w:r>
+        <w:rPr>
+          <w:rStyle w:val="Strong"/>
+          <w:b w:val="0"/>
+          <w:bCs w:val="0"/>
         </w:rPr>
         <w:tab/>
-      </w:r>
-      <w:proofErr w:type="spellStart"/>
-      <w:r>
-        <w:rPr>
-          <w:rStyle w:val="Strong"/>
-          <w:rFonts w:ascii="Times New Roman" w:hAnsi="Times New Roman" w:cs="Times New Roman"/>
-          <w:b w:val="0"/>
-        </w:rPr>
-        <w:t>Caelium</w:t>
-      </w:r>
-      <w:proofErr w:type="spellEnd"/>
-      <w:r>
-        <w:rPr>
-          <w:rStyle w:val="Strong"/>
-          <w:rFonts w:ascii="Times New Roman" w:hAnsi="Times New Roman" w:cs="Times New Roman"/>
-          <w:b w:val="0"/>
+        <w:t xml:space="preserve">This is the genealogy of the great Wanderer, </w:t>
+      </w:r>
+      <w:proofErr w:type="spellStart"/>
+      <w:r>
+        <w:rPr>
+          <w:rStyle w:val="Strong"/>
+          <w:b w:val="0"/>
+          <w:bCs w:val="0"/>
+        </w:rPr>
+        <w:t>Gigikei</w:t>
+      </w:r>
+      <w:proofErr w:type="spellEnd"/>
+      <w:r>
+        <w:rPr>
+          <w:rStyle w:val="Strong"/>
+          <w:b w:val="0"/>
+          <w:bCs w:val="0"/>
+        </w:rPr>
+        <w:t xml:space="preserve">. </w:t>
+      </w:r>
+      <w:r>
+        <w:rPr>
+          <w:rStyle w:val="Strong"/>
+          <w:b w:val="0"/>
+          <w:bCs w:val="0"/>
+        </w:rPr>
+        <w:t xml:space="preserve">He had six sons and one daughter. </w:t>
+      </w:r>
+      <w:proofErr w:type="spellStart"/>
+      <w:r>
+        <w:rPr>
+          <w:rStyle w:val="Strong"/>
+          <w:b w:val="0"/>
+          <w:bCs w:val="0"/>
+        </w:rPr>
+        <w:t>Gigikei</w:t>
+      </w:r>
+      <w:proofErr w:type="spellEnd"/>
+      <w:r>
+        <w:rPr>
+          <w:rStyle w:val="Strong"/>
+          <w:b w:val="0"/>
+          <w:bCs w:val="0"/>
+        </w:rPr>
+        <w:t xml:space="preserve"> of </w:t>
+      </w:r>
+      <w:proofErr w:type="spellStart"/>
+      <w:r>
+        <w:rPr>
+          <w:rStyle w:val="Strong"/>
+          <w:b w:val="0"/>
+          <w:bCs w:val="0"/>
+        </w:rPr>
+        <w:t>Kamelot</w:t>
+      </w:r>
+      <w:proofErr w:type="spellEnd"/>
+      <w:r>
+        <w:rPr>
+          <w:rStyle w:val="Strong"/>
+          <w:b w:val="0"/>
+          <w:bCs w:val="0"/>
         </w:rPr>
         <w:t xml:space="preserve"> </w:t>
       </w:r>
-      <w:proofErr w:type="spellStart"/>
-      <w:r>
-        <w:rPr>
-          <w:rStyle w:val="Strong"/>
-          <w:rFonts w:ascii="Times New Roman" w:hAnsi="Times New Roman" w:cs="Times New Roman"/>
-          <w:b w:val="0"/>
-        </w:rPr>
-        <w:t>videri</w:t>
-      </w:r>
-      <w:proofErr w:type="spellEnd"/>
-      <w:r>
-        <w:rPr>
-          <w:rStyle w:val="Strong"/>
-          <w:rFonts w:ascii="Times New Roman" w:hAnsi="Times New Roman" w:cs="Times New Roman"/>
-          <w:b w:val="0"/>
+      <w:r>
+        <w:rPr>
+          <w:rStyle w:val="Strong"/>
+          <w:b w:val="0"/>
+          <w:bCs w:val="0"/>
+        </w:rPr>
+        <w:t xml:space="preserve">born of the Island of </w:t>
+      </w:r>
+      <w:proofErr w:type="spellStart"/>
+      <w:r>
+        <w:rPr>
+          <w:rStyle w:val="Strong"/>
+          <w:b w:val="0"/>
+          <w:bCs w:val="0"/>
+        </w:rPr>
+        <w:t>Castiana</w:t>
+      </w:r>
+      <w:proofErr w:type="spellEnd"/>
+      <w:r>
+        <w:rPr>
+          <w:rStyle w:val="Strong"/>
+          <w:b w:val="0"/>
+          <w:bCs w:val="0"/>
+        </w:rPr>
+        <w:t xml:space="preserve">, left his home at the age of thirty-five. He was a devout believer and followed the Celestials fervently. By this </w:t>
+      </w:r>
+      <w:r>
+        <w:rPr>
+          <w:rStyle w:val="Strong"/>
+          <w:b w:val="0"/>
+          <w:bCs w:val="0"/>
+        </w:rPr>
+        <w:t>T</w:t>
+      </w:r>
+      <w:r>
+        <w:rPr>
+          <w:rStyle w:val="Strong"/>
+          <w:b w:val="0"/>
+          <w:bCs w:val="0"/>
+        </w:rPr>
+        <w:t xml:space="preserve">hey blessed him with strength and that of a task to seek a far away treasure. </w:t>
+      </w:r>
+      <w:proofErr w:type="spellStart"/>
+      <w:r>
+        <w:rPr>
+          <w:rStyle w:val="Strong"/>
+          <w:b w:val="0"/>
+          <w:bCs w:val="0"/>
+        </w:rPr>
+        <w:t>Gigikei</w:t>
+      </w:r>
+      <w:proofErr w:type="spellEnd"/>
+      <w:r>
+        <w:rPr>
+          <w:rStyle w:val="Strong"/>
+          <w:b w:val="0"/>
+          <w:bCs w:val="0"/>
+        </w:rPr>
+        <w:t xml:space="preserve"> left the home of the Celestials and went into the unknown vastness of the sea. Through his generations of searching, he married seven times and had seven children, one with each wife. His children were diverse and spread across the four corners of </w:t>
+      </w:r>
+      <w:proofErr w:type="spellStart"/>
+      <w:r>
+        <w:rPr>
+          <w:rStyle w:val="Strong"/>
+          <w:b w:val="0"/>
+          <w:bCs w:val="0"/>
+        </w:rPr>
+        <w:t>Orilla</w:t>
+      </w:r>
+      <w:proofErr w:type="spellEnd"/>
+      <w:r>
+        <w:rPr>
+          <w:rStyle w:val="Strong"/>
+          <w:b w:val="0"/>
+          <w:bCs w:val="0"/>
+        </w:rPr>
+        <w:t xml:space="preserve">. </w:t>
+      </w:r>
+    </w:p>
+    <w:p>
+      <w:pPr>
+        <w:pStyle w:val="NoSpacing"/>
+        <w:jc w:val="both"/>
+        <w:rPr>
+          <w:rStyle w:val="Strong"/>
+          <w:b w:val="0"/>
+          <w:bCs w:val="0"/>
+        </w:rPr>
+      </w:pPr>
+      <w:r>
+        <w:rPr>
+          <w:rStyle w:val="Strong"/>
+          <w:b w:val="0"/>
+          <w:bCs w:val="0"/>
+        </w:rPr>
+        <w:tab/>
+      </w:r>
+      <w:r>
+        <w:rPr>
+          <w:rStyle w:val="Strong"/>
+          <w:b w:val="0"/>
+          <w:bCs w:val="0"/>
+        </w:rPr>
+        <w:t xml:space="preserve">In the times of his old age, </w:t>
+      </w:r>
+      <w:proofErr w:type="spellStart"/>
+      <w:r>
+        <w:rPr>
+          <w:rStyle w:val="Strong"/>
+          <w:b w:val="0"/>
+          <w:bCs w:val="0"/>
+        </w:rPr>
+        <w:t>Gigikei</w:t>
+      </w:r>
+      <w:proofErr w:type="spellEnd"/>
+      <w:r>
+        <w:rPr>
+          <w:rStyle w:val="Strong"/>
+          <w:b w:val="0"/>
+          <w:bCs w:val="0"/>
+        </w:rPr>
+        <w:t xml:space="preserve"> had found a forest of majestic features. He concluded it could be nothing other than a special creation of the Celestials. He wandered this region for months until finally he came upon a stone closing, appearing as though an </w:t>
+      </w:r>
+      <w:r>
+        <w:rPr>
+          <w:rStyle w:val="Strong"/>
+          <w:b w:val="0"/>
+          <w:bCs w:val="0"/>
+        </w:rPr>
+        <w:t xml:space="preserve">entrance. When camping here at night, a dream fell upon him. In his dream, a Celestial being came to him </w:t>
+      </w:r>
+      <w:r>
+        <w:rPr>
+          <w:rStyle w:val="Strong"/>
+          <w:b w:val="0"/>
+          <w:bCs w:val="0"/>
+        </w:rPr>
+        <w:t>and uttered the words “</w:t>
+      </w:r>
+      <w:r>
+        <w:rPr>
+          <w:rStyle w:val="Strong"/>
+          <w:b w:val="0"/>
+          <w:bCs w:val="0"/>
+        </w:rPr>
+        <w:t xml:space="preserve">Et </w:t>
+      </w:r>
+      <w:proofErr w:type="spellStart"/>
+      <w:r>
+        <w:rPr>
+          <w:rStyle w:val="Strong"/>
+          <w:b w:val="0"/>
+          <w:bCs w:val="0"/>
+        </w:rPr>
+        <w:t>claritas</w:t>
+      </w:r>
+      <w:proofErr w:type="spellEnd"/>
+      <w:r>
+        <w:rPr>
+          <w:rStyle w:val="Strong"/>
+          <w:b w:val="0"/>
+          <w:bCs w:val="0"/>
         </w:rPr>
         <w:t xml:space="preserve"> </w:t>
       </w:r>
@@ -824,66 +1752,776 @@
       <w:r>
         <w:rPr>
           <w:rStyle w:val="Strong"/>
-          <w:rFonts w:ascii="Times New Roman" w:hAnsi="Times New Roman" w:cs="Times New Roman"/>
-          <w:b w:val="0"/>
-        </w:rPr>
-        <w:t>esset</w:t>
-      </w:r>
-      <w:proofErr w:type="spellEnd"/>
-      <w:r>
-        <w:rPr>
-          <w:rStyle w:val="Strong"/>
-          <w:rFonts w:ascii="Times New Roman" w:hAnsi="Times New Roman" w:cs="Times New Roman"/>
-          <w:b w:val="0"/>
-        </w:rPr>
-        <w:t xml:space="preserve">. Et terra </w:t>
-      </w:r>
-      <w:proofErr w:type="spellStart"/>
-      <w:r>
-        <w:rPr>
-          <w:rStyle w:val="Strong"/>
-          <w:rFonts w:ascii="Times New Roman" w:hAnsi="Times New Roman" w:cs="Times New Roman"/>
-          <w:b w:val="0"/>
-        </w:rPr>
-        <w:t>rus</w:t>
-      </w:r>
-      <w:proofErr w:type="spellEnd"/>
-      <w:r>
-        <w:rPr>
-          <w:rStyle w:val="Strong"/>
-          <w:rFonts w:ascii="Times New Roman" w:hAnsi="Times New Roman" w:cs="Times New Roman"/>
-          <w:b w:val="0"/>
-        </w:rPr>
-        <w:t xml:space="preserve"> ad </w:t>
-      </w:r>
-      <w:proofErr w:type="spellStart"/>
-      <w:r>
-        <w:rPr>
-          <w:rStyle w:val="Strong"/>
-          <w:rFonts w:ascii="Times New Roman" w:hAnsi="Times New Roman" w:cs="Times New Roman"/>
-          <w:b w:val="0"/>
-        </w:rPr>
-        <w:t>sidera</w:t>
-      </w:r>
-      <w:proofErr w:type="spellEnd"/>
-      <w:r>
-        <w:rPr>
-          <w:rStyle w:val="Strong"/>
-          <w:rFonts w:ascii="Times New Roman" w:hAnsi="Times New Roman" w:cs="Times New Roman"/>
-          <w:b w:val="0"/>
+          <w:b w:val="0"/>
+          <w:bCs w:val="0"/>
+        </w:rPr>
+        <w:t>tenebris</w:t>
+      </w:r>
+      <w:proofErr w:type="spellEnd"/>
+      <w:r>
+        <w:rPr>
+          <w:rStyle w:val="Strong"/>
+          <w:b w:val="0"/>
+          <w:bCs w:val="0"/>
+        </w:rPr>
+        <w:t xml:space="preserve"> ad ostium et </w:t>
+      </w:r>
+      <w:proofErr w:type="spellStart"/>
+      <w:r>
+        <w:rPr>
+          <w:rStyle w:val="Strong"/>
+          <w:b w:val="0"/>
+          <w:bCs w:val="0"/>
+        </w:rPr>
+        <w:t>urget</w:t>
+      </w:r>
+      <w:proofErr w:type="spellEnd"/>
+      <w:r>
+        <w:rPr>
+          <w:rStyle w:val="Strong"/>
+          <w:b w:val="0"/>
+          <w:bCs w:val="0"/>
+        </w:rPr>
+        <w:t>.” Then he awoke</w:t>
+      </w:r>
+      <w:r>
+        <w:rPr>
+          <w:rStyle w:val="Strong"/>
+          <w:b w:val="0"/>
+          <w:bCs w:val="0"/>
+        </w:rPr>
+        <w:t xml:space="preserve"> and</w:t>
+      </w:r>
+      <w:r>
+        <w:rPr>
+          <w:rStyle w:val="Strong"/>
+          <w:b w:val="0"/>
+          <w:bCs w:val="0"/>
+        </w:rPr>
+        <w:t xml:space="preserve"> spoke the words</w:t>
+      </w:r>
+      <w:r>
+        <w:rPr>
+          <w:rStyle w:val="Strong"/>
+          <w:b w:val="0"/>
+          <w:bCs w:val="0"/>
+        </w:rPr>
+        <w:t xml:space="preserve"> he had dreamed</w:t>
+      </w:r>
+      <w:r>
+        <w:rPr>
+          <w:rStyle w:val="Strong"/>
+          <w:b w:val="0"/>
+          <w:bCs w:val="0"/>
+        </w:rPr>
+        <w:t xml:space="preserve"> to the stone</w:t>
+      </w:r>
+      <w:r>
+        <w:rPr>
+          <w:rStyle w:val="Strong"/>
+          <w:b w:val="0"/>
+          <w:bCs w:val="0"/>
+        </w:rPr>
+        <w:t>.</w:t>
+      </w:r>
+      <w:r>
+        <w:rPr>
+          <w:rStyle w:val="Strong"/>
+          <w:b w:val="0"/>
+          <w:bCs w:val="0"/>
         </w:rPr>
         <w:t xml:space="preserve"> </w:t>
       </w:r>
-      <w:proofErr w:type="spellStart"/>
-      <w:r>
-        <w:rPr>
-          <w:rStyle w:val="Strong"/>
-          <w:rFonts w:ascii="Times New Roman" w:hAnsi="Times New Roman" w:cs="Times New Roman"/>
-          <w:b w:val="0"/>
-        </w:rPr>
-        <w:t>tollere</w:t>
-      </w:r>
-      <w:proofErr w:type="spellEnd"/>
+      <w:r>
+        <w:rPr>
+          <w:rStyle w:val="Strong"/>
+          <w:b w:val="0"/>
+          <w:bCs w:val="0"/>
+        </w:rPr>
+        <w:t xml:space="preserve">Then the </w:t>
+      </w:r>
+      <w:r>
+        <w:rPr>
+          <w:rStyle w:val="Strong"/>
+          <w:b w:val="0"/>
+          <w:bCs w:val="0"/>
+        </w:rPr>
+        <w:t>door</w:t>
+      </w:r>
+      <w:r>
+        <w:rPr>
+          <w:rStyle w:val="Strong"/>
+          <w:b w:val="0"/>
+          <w:bCs w:val="0"/>
+        </w:rPr>
+        <w:t xml:space="preserve"> began</w:t>
+      </w:r>
+      <w:r>
+        <w:rPr>
+          <w:rStyle w:val="Strong"/>
+          <w:b w:val="0"/>
+          <w:bCs w:val="0"/>
+        </w:rPr>
+        <w:t xml:space="preserve"> opening before him. </w:t>
+      </w:r>
+    </w:p>
+    <w:p>
+      <w:pPr>
+        <w:pStyle w:val="NoSpacing"/>
+        <w:jc w:val="both"/>
+        <w:rPr>
+          <w:rStyle w:val="Strong"/>
+          <w:b w:val="0"/>
+          <w:bCs w:val="0"/>
+        </w:rPr>
+      </w:pPr>
+      <w:r>
+        <w:rPr>
+          <w:rStyle w:val="Strong"/>
+          <w:b w:val="0"/>
+          <w:bCs w:val="0"/>
+        </w:rPr>
+        <w:tab/>
+        <w:t xml:space="preserve">These are the children of </w:t>
+      </w:r>
+      <w:proofErr w:type="spellStart"/>
+      <w:r>
+        <w:rPr>
+          <w:rStyle w:val="Strong"/>
+          <w:b w:val="0"/>
+          <w:bCs w:val="0"/>
+        </w:rPr>
+        <w:t>Gigikei</w:t>
+      </w:r>
+      <w:proofErr w:type="spellEnd"/>
+      <w:r>
+        <w:rPr>
+          <w:rStyle w:val="Strong"/>
+          <w:b w:val="0"/>
+          <w:bCs w:val="0"/>
+        </w:rPr>
+        <w:t xml:space="preserve">. Of them, none were taught the ways of the celestials by their father. The firstborn was </w:t>
+      </w:r>
+      <w:proofErr w:type="spellStart"/>
+      <w:r>
+        <w:rPr>
+          <w:rStyle w:val="Strong"/>
+          <w:b w:val="0"/>
+          <w:bCs w:val="0"/>
+        </w:rPr>
+        <w:t>Procl</w:t>
+      </w:r>
+      <w:r>
+        <w:rPr>
+          <w:rStyle w:val="Strong"/>
+          <w:b w:val="0"/>
+          <w:bCs w:val="0"/>
+        </w:rPr>
+        <w:t>ira</w:t>
+      </w:r>
+      <w:proofErr w:type="spellEnd"/>
+      <w:r>
+        <w:rPr>
+          <w:rStyle w:val="Strong"/>
+          <w:b w:val="0"/>
+          <w:bCs w:val="0"/>
+        </w:rPr>
+        <w:t xml:space="preserve">, who became a hunter of spirits. </w:t>
+      </w:r>
+      <w:r>
+        <w:rPr>
+          <w:rStyle w:val="Strong"/>
+          <w:b w:val="0"/>
+          <w:bCs w:val="0"/>
+        </w:rPr>
+        <w:t>Another</w:t>
+      </w:r>
+      <w:r>
+        <w:rPr>
+          <w:rStyle w:val="Strong"/>
+          <w:b w:val="0"/>
+          <w:bCs w:val="0"/>
+        </w:rPr>
+        <w:t xml:space="preserve"> was </w:t>
+      </w:r>
+      <w:proofErr w:type="spellStart"/>
+      <w:r>
+        <w:rPr>
+          <w:rStyle w:val="Strong"/>
+          <w:b w:val="0"/>
+          <w:bCs w:val="0"/>
+        </w:rPr>
+        <w:t>Taonishta</w:t>
+      </w:r>
+      <w:proofErr w:type="spellEnd"/>
+      <w:r>
+        <w:rPr>
+          <w:rStyle w:val="Strong"/>
+          <w:b w:val="0"/>
+          <w:bCs w:val="0"/>
+        </w:rPr>
+        <w:t>, who became a</w:t>
+      </w:r>
+      <w:r>
+        <w:rPr>
+          <w:rStyle w:val="Strong"/>
+          <w:b w:val="0"/>
+          <w:bCs w:val="0"/>
+        </w:rPr>
+        <w:t xml:space="preserve"> sailor of the seas</w:t>
+      </w:r>
+      <w:r>
+        <w:rPr>
+          <w:rStyle w:val="Strong"/>
+          <w:b w:val="0"/>
+          <w:bCs w:val="0"/>
+        </w:rPr>
+        <w:t xml:space="preserve">. Another was </w:t>
+      </w:r>
+      <w:proofErr w:type="spellStart"/>
+      <w:r>
+        <w:rPr>
+          <w:rStyle w:val="Strong"/>
+          <w:b w:val="0"/>
+          <w:bCs w:val="0"/>
+        </w:rPr>
+        <w:t>Vegonbron</w:t>
+      </w:r>
+      <w:proofErr w:type="spellEnd"/>
+      <w:r>
+        <w:rPr>
+          <w:rStyle w:val="Strong"/>
+          <w:b w:val="0"/>
+          <w:bCs w:val="0"/>
+        </w:rPr>
+        <w:t xml:space="preserve">, who became a keeper of the dead. Another was </w:t>
+      </w:r>
+      <w:proofErr w:type="spellStart"/>
+      <w:r>
+        <w:rPr>
+          <w:rStyle w:val="Strong"/>
+          <w:b w:val="0"/>
+          <w:bCs w:val="0"/>
+        </w:rPr>
+        <w:t>Nibiron</w:t>
+      </w:r>
+      <w:proofErr w:type="spellEnd"/>
+      <w:r>
+        <w:rPr>
+          <w:rStyle w:val="Strong"/>
+          <w:b w:val="0"/>
+          <w:bCs w:val="0"/>
+        </w:rPr>
+        <w:t xml:space="preserve"> who became a holy man of false gods. Another, </w:t>
+      </w:r>
+      <w:proofErr w:type="spellStart"/>
+      <w:r>
+        <w:rPr>
+          <w:rStyle w:val="Strong"/>
+          <w:b w:val="0"/>
+          <w:bCs w:val="0"/>
+        </w:rPr>
+        <w:t>Nibirons</w:t>
+      </w:r>
+      <w:proofErr w:type="spellEnd"/>
+      <w:r>
+        <w:rPr>
+          <w:rStyle w:val="Strong"/>
+          <w:b w:val="0"/>
+          <w:bCs w:val="0"/>
+        </w:rPr>
+        <w:t xml:space="preserve"> twin brother, was </w:t>
+      </w:r>
+      <w:proofErr w:type="spellStart"/>
+      <w:r>
+        <w:rPr>
+          <w:rStyle w:val="Strong"/>
+          <w:b w:val="0"/>
+          <w:bCs w:val="0"/>
+        </w:rPr>
+        <w:t>Sahin</w:t>
+      </w:r>
+      <w:proofErr w:type="spellEnd"/>
+      <w:r>
+        <w:rPr>
+          <w:rStyle w:val="Strong"/>
+          <w:b w:val="0"/>
+          <w:bCs w:val="0"/>
+        </w:rPr>
+        <w:t xml:space="preserve"> was a messenger of false prophets and teachings. Of these five, the last two displeased the Celestials the most. The youngest of the brothers was </w:t>
+      </w:r>
+      <w:proofErr w:type="spellStart"/>
+      <w:r>
+        <w:rPr>
+          <w:rStyle w:val="Strong"/>
+          <w:b w:val="0"/>
+          <w:bCs w:val="0"/>
+        </w:rPr>
+        <w:t>Zebon</w:t>
+      </w:r>
+      <w:proofErr w:type="spellEnd"/>
+      <w:r>
+        <w:rPr>
+          <w:rStyle w:val="Strong"/>
+          <w:b w:val="0"/>
+          <w:bCs w:val="0"/>
+        </w:rPr>
+        <w:t xml:space="preserve">, who was a troublemaker. The daughter of </w:t>
+      </w:r>
+      <w:proofErr w:type="spellStart"/>
+      <w:r>
+        <w:rPr>
+          <w:rStyle w:val="Strong"/>
+          <w:b w:val="0"/>
+          <w:bCs w:val="0"/>
+        </w:rPr>
+        <w:t>Gigikei</w:t>
+      </w:r>
+      <w:proofErr w:type="spellEnd"/>
+      <w:r>
+        <w:rPr>
+          <w:rStyle w:val="Strong"/>
+          <w:b w:val="0"/>
+          <w:bCs w:val="0"/>
+        </w:rPr>
+        <w:t xml:space="preserve"> was </w:t>
+      </w:r>
+      <w:proofErr w:type="spellStart"/>
+      <w:r>
+        <w:rPr>
+          <w:rStyle w:val="Strong"/>
+          <w:b w:val="0"/>
+          <w:bCs w:val="0"/>
+        </w:rPr>
+        <w:t>Abydiss</w:t>
+      </w:r>
+      <w:proofErr w:type="spellEnd"/>
+      <w:r>
+        <w:rPr>
+          <w:rStyle w:val="Strong"/>
+          <w:b w:val="0"/>
+          <w:bCs w:val="0"/>
+        </w:rPr>
+        <w:t>, who had many children and multiplied to a great number of people. The Celestials allowed this because one day, they would be removed from life in a twinkling of the eye for their false beliefs.</w:t>
+      </w:r>
+      <w:r>
+        <w:rPr>
+          <w:rStyle w:val="Strong"/>
+          <w:b w:val="0"/>
+          <w:bCs w:val="0"/>
+        </w:rPr>
+        <w:t xml:space="preserve"> These are the descendants of </w:t>
+      </w:r>
+      <w:proofErr w:type="spellStart"/>
+      <w:r>
+        <w:rPr>
+          <w:rStyle w:val="Strong"/>
+          <w:b w:val="0"/>
+          <w:bCs w:val="0"/>
+        </w:rPr>
+        <w:t>Gigikei</w:t>
+      </w:r>
+      <w:proofErr w:type="spellEnd"/>
+      <w:r>
+        <w:rPr>
+          <w:rStyle w:val="Strong"/>
+          <w:b w:val="0"/>
+          <w:bCs w:val="0"/>
+        </w:rPr>
+        <w:t xml:space="preserve"> who </w:t>
+      </w:r>
+      <w:proofErr w:type="gramStart"/>
+      <w:r>
+        <w:rPr>
+          <w:rStyle w:val="Strong"/>
+          <w:b w:val="0"/>
+          <w:bCs w:val="0"/>
+        </w:rPr>
+        <w:t>were allowed to</w:t>
+      </w:r>
+      <w:proofErr w:type="gramEnd"/>
+      <w:r>
+        <w:rPr>
+          <w:rStyle w:val="Strong"/>
+          <w:b w:val="0"/>
+          <w:bCs w:val="0"/>
+        </w:rPr>
+        <w:t xml:space="preserve"> spread across the seas to some day be joined back with the Celestial Family.</w:t>
+      </w:r>
+    </w:p>
+    <w:p>
+      <w:pPr>
+        <w:pStyle w:val="NoSpacing"/>
+        <w:jc w:val="both"/>
+        <w:rPr>
+          <w:rStyle w:val="Strong"/>
+          <w:b w:val="0"/>
+          <w:bCs w:val="0"/>
+        </w:rPr>
+      </w:pPr>
+      <w:r>
+        <w:rPr>
+          <w:rStyle w:val="Strong"/>
+          <w:b w:val="0"/>
+          <w:bCs w:val="0"/>
+        </w:rPr>
+        <w:tab/>
+        <w:t xml:space="preserve">It came to pass that after decades of multiplying, near the ends of their lives, the descendants of </w:t>
+      </w:r>
+      <w:proofErr w:type="spellStart"/>
+      <w:r>
+        <w:rPr>
+          <w:rStyle w:val="Strong"/>
+          <w:b w:val="0"/>
+          <w:bCs w:val="0"/>
+        </w:rPr>
+        <w:t>Gigikei</w:t>
+      </w:r>
+      <w:proofErr w:type="spellEnd"/>
+      <w:r>
+        <w:rPr>
+          <w:rStyle w:val="Strong"/>
+          <w:b w:val="0"/>
+          <w:bCs w:val="0"/>
+        </w:rPr>
+        <w:t xml:space="preserve"> banded together in search for their father. They wandered into the </w:t>
+      </w:r>
+      <w:proofErr w:type="spellStart"/>
+      <w:r>
+        <w:rPr>
+          <w:rStyle w:val="Strong"/>
+          <w:b w:val="0"/>
+          <w:bCs w:val="0"/>
+        </w:rPr>
+        <w:t>Pluvian</w:t>
+      </w:r>
+      <w:proofErr w:type="spellEnd"/>
+      <w:r>
+        <w:rPr>
+          <w:rStyle w:val="Strong"/>
+          <w:b w:val="0"/>
+          <w:bCs w:val="0"/>
+        </w:rPr>
+        <w:t xml:space="preserve"> realm where they had found the same majestic features as </w:t>
+      </w:r>
+      <w:proofErr w:type="spellStart"/>
+      <w:r>
+        <w:rPr>
+          <w:rStyle w:val="Strong"/>
+          <w:b w:val="0"/>
+          <w:bCs w:val="0"/>
+        </w:rPr>
+        <w:t>Gigikei</w:t>
+      </w:r>
+      <w:proofErr w:type="spellEnd"/>
+      <w:r>
+        <w:rPr>
+          <w:rStyle w:val="Strong"/>
+          <w:b w:val="0"/>
+          <w:bCs w:val="0"/>
+        </w:rPr>
+        <w:t xml:space="preserve">. From this great journey, the children were lost in time, and all but forgotten by their descendants. Never to find their father, for they were seeking not after the truth of the Celestials, but after the false hopes of </w:t>
+      </w:r>
+      <w:r>
+        <w:rPr>
+          <w:rStyle w:val="Strong"/>
+          <w:b w:val="0"/>
+          <w:bCs w:val="0"/>
+        </w:rPr>
+        <w:t>carnal pleasures.</w:t>
+      </w:r>
+      <w:bookmarkStart w:id="0" w:name="_GoBack"/>
+      <w:bookmarkEnd w:id="0"/>
+    </w:p>
+    <w:p>
+      <w:pPr>
+        <w:pStyle w:val="NoSpacing"/>
+        <w:jc w:val="both"/>
+        <w:rPr>
+          <w:rStyle w:val="Strong"/>
+          <w:b w:val="0"/>
+          <w:bCs w:val="0"/>
+        </w:rPr>
+      </w:pPr>
+      <w:r>
+        <w:rPr>
+          <w:rStyle w:val="Strong"/>
+          <w:b w:val="0"/>
+          <w:bCs w:val="0"/>
+        </w:rPr>
+        <w:tab/>
+      </w:r>
+    </w:p>
+    <w:p>
+      <w:pPr>
+        <w:pStyle w:val="NoSpacing"/>
+        <w:jc w:val="center"/>
+        <w:rPr>
+          <w:rStyle w:val="Strong"/>
+          <w:rFonts w:ascii="Times New Roman" w:hAnsi="Times New Roman" w:cs="Times New Roman"/>
+        </w:rPr>
+      </w:pPr>
+      <w:proofErr w:type="spellStart"/>
+      <w:r>
+        <w:rPr>
+          <w:rStyle w:val="Strong"/>
+          <w:rFonts w:ascii="Times New Roman" w:hAnsi="Times New Roman" w:cs="Times New Roman"/>
+        </w:rPr>
+        <w:t>Avernakis</w:t>
+      </w:r>
+      <w:proofErr w:type="spellEnd"/>
+    </w:p>
+    <w:p>
+      <w:pPr>
+        <w:pStyle w:val="NoSpacing"/>
+        <w:jc w:val="center"/>
+        <w:rPr>
+          <w:rStyle w:val="Strong"/>
+          <w:rFonts w:ascii="Times New Roman" w:hAnsi="Times New Roman" w:cs="Times New Roman"/>
+        </w:rPr>
+      </w:pPr>
+    </w:p>
+    <w:p>
+      <w:pPr>
+        <w:pStyle w:val="NoSpacing"/>
+        <w:jc w:val="both"/>
+        <w:rPr>
+          <w:rStyle w:val="Strong"/>
+          <w:rFonts w:ascii="Times New Roman" w:hAnsi="Times New Roman" w:cs="Times New Roman"/>
+          <w:b w:val="0"/>
+        </w:rPr>
+      </w:pPr>
+      <w:r>
+        <w:rPr>
+          <w:rStyle w:val="Strong"/>
+          <w:rFonts w:ascii="Times New Roman" w:hAnsi="Times New Roman" w:cs="Times New Roman"/>
+          <w:b w:val="0"/>
+        </w:rPr>
+        <w:tab/>
+      </w:r>
+      <w:r>
+        <w:rPr>
+          <w:rStyle w:val="Strong"/>
+          <w:rFonts w:ascii="Times New Roman" w:hAnsi="Times New Roman" w:cs="Times New Roman"/>
+          <w:b w:val="0"/>
+        </w:rPr>
+        <w:t>Life and death, light and darkness</w:t>
+      </w:r>
+      <w:r>
+        <w:rPr>
+          <w:rStyle w:val="Strong"/>
+          <w:rFonts w:ascii="Times New Roman" w:hAnsi="Times New Roman" w:cs="Times New Roman"/>
+          <w:b w:val="0"/>
+        </w:rPr>
+        <w:t>,</w:t>
+      </w:r>
+      <w:r>
+        <w:rPr>
+          <w:rStyle w:val="Strong"/>
+          <w:rFonts w:ascii="Times New Roman" w:hAnsi="Times New Roman" w:cs="Times New Roman"/>
+          <w:b w:val="0"/>
+        </w:rPr>
+        <w:t xml:space="preserve"> despair</w:t>
+      </w:r>
+      <w:r>
+        <w:rPr>
+          <w:rStyle w:val="Strong"/>
+          <w:rFonts w:ascii="Times New Roman" w:hAnsi="Times New Roman" w:cs="Times New Roman"/>
+          <w:b w:val="0"/>
+        </w:rPr>
+        <w:t xml:space="preserve"> and hope</w:t>
+      </w:r>
+      <w:r>
+        <w:rPr>
+          <w:rStyle w:val="Strong"/>
+          <w:rFonts w:ascii="Times New Roman" w:hAnsi="Times New Roman" w:cs="Times New Roman"/>
+          <w:b w:val="0"/>
+        </w:rPr>
+        <w:t>. The rift was created, and on that day, the Celestials were born. But the hatred of those who strayed from the true Path festered and bloomed in the d</w:t>
+      </w:r>
+      <w:r>
+        <w:rPr>
+          <w:rStyle w:val="Strong"/>
+          <w:rFonts w:ascii="Times New Roman" w:hAnsi="Times New Roman" w:cs="Times New Roman"/>
+          <w:b w:val="0"/>
+        </w:rPr>
+        <w:t>im</w:t>
+      </w:r>
+      <w:r>
+        <w:rPr>
+          <w:rStyle w:val="Strong"/>
+          <w:rFonts w:ascii="Times New Roman" w:hAnsi="Times New Roman" w:cs="Times New Roman"/>
+          <w:b w:val="0"/>
+        </w:rPr>
+        <w:t xml:space="preserve"> corners of the </w:t>
+      </w:r>
+      <w:proofErr w:type="spellStart"/>
+      <w:r>
+        <w:rPr>
+          <w:rStyle w:val="Strong"/>
+          <w:rFonts w:ascii="Times New Roman" w:hAnsi="Times New Roman" w:cs="Times New Roman"/>
+          <w:b w:val="0"/>
+        </w:rPr>
+        <w:t>Avernakis</w:t>
+      </w:r>
+      <w:proofErr w:type="spellEnd"/>
+      <w:r>
+        <w:rPr>
+          <w:rStyle w:val="Strong"/>
+          <w:rFonts w:ascii="Times New Roman" w:hAnsi="Times New Roman" w:cs="Times New Roman"/>
+          <w:b w:val="0"/>
+        </w:rPr>
+        <w:t xml:space="preserve"> to which they have been cast! And consumed by this hatred, they poisoned all they touched, bringing </w:t>
+      </w:r>
+      <w:r>
+        <w:rPr>
+          <w:rStyle w:val="Strong"/>
+          <w:rFonts w:ascii="Times New Roman" w:hAnsi="Times New Roman" w:cs="Times New Roman"/>
+          <w:b w:val="0"/>
+        </w:rPr>
+        <w:lastRenderedPageBreak/>
+        <w:t xml:space="preserve">death, </w:t>
+      </w:r>
+      <w:r>
+        <w:rPr>
+          <w:rStyle w:val="Strong"/>
+          <w:rFonts w:ascii="Times New Roman" w:hAnsi="Times New Roman" w:cs="Times New Roman"/>
+          <w:b w:val="0"/>
+        </w:rPr>
+        <w:t>suffering</w:t>
+      </w:r>
+      <w:r>
+        <w:rPr>
+          <w:rStyle w:val="Strong"/>
+          <w:rFonts w:ascii="Times New Roman" w:hAnsi="Times New Roman" w:cs="Times New Roman"/>
+          <w:b w:val="0"/>
+        </w:rPr>
+        <w:t xml:space="preserve"> and despair. And the souls of their victims knew no peace, until the Celestials came and whispered to them: 'Sleep, for the end draws near!' And on that </w:t>
+      </w:r>
+      <w:r>
+        <w:rPr>
+          <w:rStyle w:val="Strong"/>
+          <w:rFonts w:ascii="Times New Roman" w:hAnsi="Times New Roman" w:cs="Times New Roman"/>
+          <w:b w:val="0"/>
+        </w:rPr>
+        <w:t>day,</w:t>
+      </w:r>
+      <w:r>
+        <w:rPr>
+          <w:rStyle w:val="Strong"/>
+          <w:rFonts w:ascii="Times New Roman" w:hAnsi="Times New Roman" w:cs="Times New Roman"/>
+          <w:b w:val="0"/>
+        </w:rPr>
+        <w:t xml:space="preserve"> all will rejoice, when the Celestials come and lay them low. </w:t>
+      </w:r>
+    </w:p>
+    <w:p>
+      <w:pPr>
+        <w:pStyle w:val="NoSpacing"/>
+        <w:jc w:val="both"/>
+        <w:rPr>
+          <w:rStyle w:val="Strong"/>
+          <w:rFonts w:ascii="Times New Roman" w:hAnsi="Times New Roman" w:cs="Times New Roman"/>
+          <w:b w:val="0"/>
+        </w:rPr>
+      </w:pPr>
+      <w:r>
+        <w:rPr>
+          <w:rStyle w:val="Strong"/>
+          <w:rFonts w:ascii="Times New Roman" w:hAnsi="Times New Roman" w:cs="Times New Roman"/>
+          <w:b w:val="0"/>
+        </w:rPr>
+        <w:tab/>
+      </w:r>
+      <w:r>
+        <w:rPr>
+          <w:rStyle w:val="Strong"/>
+          <w:rFonts w:ascii="Times New Roman" w:hAnsi="Times New Roman" w:cs="Times New Roman"/>
+          <w:b w:val="0"/>
+        </w:rPr>
+        <w:t xml:space="preserve">It is we who must seek the truth of the universe in order to achieve enlightenment. </w:t>
+      </w:r>
+      <w:r>
+        <w:rPr>
+          <w:rStyle w:val="Strong"/>
+          <w:rFonts w:ascii="Times New Roman" w:hAnsi="Times New Roman" w:cs="Times New Roman"/>
+          <w:b w:val="0"/>
+        </w:rPr>
+        <w:t>There is only one truth, darkness is infinite.</w:t>
+      </w:r>
+    </w:p>
+    <w:p>
+      <w:pPr>
+        <w:pStyle w:val="NoSpacing"/>
+        <w:jc w:val="both"/>
+        <w:rPr>
+          <w:rStyle w:val="Strong"/>
+          <w:rFonts w:ascii="Times New Roman" w:hAnsi="Times New Roman" w:cs="Times New Roman"/>
+          <w:b w:val="0"/>
+        </w:rPr>
+      </w:pPr>
+    </w:p>
+    <w:p>
+      <w:pPr>
+        <w:pStyle w:val="NoSpacing"/>
+        <w:jc w:val="center"/>
+        <w:rPr>
+          <w:rStyle w:val="Strong"/>
+          <w:rFonts w:ascii="Times New Roman" w:hAnsi="Times New Roman" w:cs="Times New Roman"/>
+        </w:rPr>
+      </w:pPr>
+      <w:r>
+        <w:rPr>
+          <w:rStyle w:val="Strong"/>
+          <w:rFonts w:ascii="Times New Roman" w:hAnsi="Times New Roman" w:cs="Times New Roman"/>
+        </w:rPr>
+        <w:t xml:space="preserve">Divine </w:t>
+      </w:r>
+      <w:r>
+        <w:rPr>
+          <w:rStyle w:val="Strong"/>
+          <w:rFonts w:ascii="Times New Roman" w:hAnsi="Times New Roman" w:cs="Times New Roman"/>
+        </w:rPr>
+        <w:t>Instructions</w:t>
+      </w:r>
+    </w:p>
+    <w:p>
+      <w:pPr>
+        <w:pStyle w:val="NoSpacing"/>
+        <w:jc w:val="center"/>
+        <w:rPr>
+          <w:rStyle w:val="Strong"/>
+          <w:rFonts w:ascii="Times New Roman" w:hAnsi="Times New Roman" w:cs="Times New Roman"/>
+          <w:b w:val="0"/>
+        </w:rPr>
+      </w:pPr>
+    </w:p>
+    <w:p>
+      <w:pPr>
+        <w:pStyle w:val="NoSpacing"/>
+        <w:jc w:val="both"/>
+        <w:rPr>
+          <w:rStyle w:val="Strong"/>
+          <w:rFonts w:ascii="Times New Roman" w:hAnsi="Times New Roman" w:cs="Times New Roman"/>
+          <w:b w:val="0"/>
+        </w:rPr>
+      </w:pPr>
+      <w:r>
+        <w:rPr>
+          <w:rStyle w:val="Strong"/>
+          <w:rFonts w:ascii="Times New Roman" w:hAnsi="Times New Roman" w:cs="Times New Roman"/>
+          <w:b w:val="0"/>
+        </w:rPr>
+        <w:tab/>
+      </w:r>
+      <w:r>
+        <w:rPr>
+          <w:rStyle w:val="Strong"/>
+          <w:rFonts w:ascii="Times New Roman" w:hAnsi="Times New Roman" w:cs="Times New Roman"/>
+          <w:b w:val="0"/>
+        </w:rPr>
+        <w:t xml:space="preserve">Lessons of days gone by teach us what will come to pass. </w:t>
+      </w:r>
       <w:r>
         <w:rPr>
           <w:rStyle w:val="Strong"/>
@@ -892,34 +2530,181 @@
         </w:rPr>
         <w:t xml:space="preserve"> </w:t>
       </w:r>
-      <w:proofErr w:type="spellStart"/>
-      <w:r>
-        <w:rPr>
-          <w:rStyle w:val="Strong"/>
-          <w:rFonts w:ascii="Times New Roman" w:hAnsi="Times New Roman" w:cs="Times New Roman"/>
-          <w:b w:val="0"/>
-        </w:rPr>
-        <w:t>vultus</w:t>
-      </w:r>
-      <w:proofErr w:type="spellEnd"/>
-      <w:r>
-        <w:rPr>
-          <w:rStyle w:val="Strong"/>
-          <w:rFonts w:ascii="Times New Roman" w:hAnsi="Times New Roman" w:cs="Times New Roman"/>
-          <w:b w:val="0"/>
-        </w:rPr>
-        <w:t xml:space="preserve">. Ex </w:t>
-      </w:r>
-      <w:proofErr w:type="spellStart"/>
-      <w:r>
-        <w:rPr>
-          <w:rStyle w:val="Strong"/>
-          <w:rFonts w:ascii="Times New Roman" w:hAnsi="Times New Roman" w:cs="Times New Roman"/>
-          <w:b w:val="0"/>
-        </w:rPr>
-        <w:t>uno</w:t>
-      </w:r>
-      <w:proofErr w:type="spellEnd"/>
+      <w:r>
+        <w:rPr>
+          <w:rStyle w:val="Strong"/>
+          <w:rFonts w:ascii="Times New Roman" w:hAnsi="Times New Roman" w:cs="Times New Roman"/>
+          <w:b w:val="0"/>
+        </w:rPr>
+        <w:t xml:space="preserve">From the smallest seed of doubt springs forth the mighty poisonous tree of evil. </w:t>
+      </w:r>
+      <w:r>
+        <w:rPr>
+          <w:rStyle w:val="Strong"/>
+          <w:rFonts w:ascii="Times New Roman" w:hAnsi="Times New Roman" w:cs="Times New Roman"/>
+          <w:b w:val="0"/>
+        </w:rPr>
+        <w:t>Therefore,</w:t>
+      </w:r>
+      <w:r>
+        <w:rPr>
+          <w:rStyle w:val="Strong"/>
+          <w:rFonts w:ascii="Times New Roman" w:hAnsi="Times New Roman" w:cs="Times New Roman"/>
+          <w:b w:val="0"/>
+        </w:rPr>
+        <w:t xml:space="preserve"> doubt must be purged, and only those pure to the Celestials can be permitted. Those turned from the knowledge and goal of the ascension must be purged.</w:t>
+      </w:r>
+    </w:p>
+    <w:p>
+      <w:pPr>
+        <w:pStyle w:val="NoSpacing"/>
+        <w:jc w:val="both"/>
+        <w:rPr>
+          <w:rStyle w:val="Strong"/>
+          <w:rFonts w:ascii="Times New Roman" w:hAnsi="Times New Roman" w:cs="Times New Roman"/>
+          <w:b w:val="0"/>
+        </w:rPr>
+      </w:pPr>
+    </w:p>
+    <w:p>
+      <w:pPr>
+        <w:pStyle w:val="NoSpacing"/>
+        <w:jc w:val="center"/>
+        <w:rPr>
+          <w:rStyle w:val="Strong"/>
+          <w:rFonts w:ascii="Times New Roman" w:hAnsi="Times New Roman" w:cs="Times New Roman"/>
+        </w:rPr>
+      </w:pPr>
+      <w:r>
+        <w:rPr>
+          <w:rStyle w:val="Strong"/>
+          <w:rFonts w:ascii="Times New Roman" w:hAnsi="Times New Roman" w:cs="Times New Roman"/>
+        </w:rPr>
+        <w:t xml:space="preserve">Infinite </w:t>
+      </w:r>
+      <w:r>
+        <w:rPr>
+          <w:rStyle w:val="Strong"/>
+          <w:rFonts w:ascii="Times New Roman" w:hAnsi="Times New Roman" w:cs="Times New Roman"/>
+        </w:rPr>
+        <w:t>Pathway</w:t>
+      </w:r>
+    </w:p>
+    <w:p>
+      <w:pPr>
+        <w:pStyle w:val="NoSpacing"/>
+        <w:jc w:val="center"/>
+        <w:rPr>
+          <w:rStyle w:val="Strong"/>
+          <w:rFonts w:ascii="Times New Roman" w:hAnsi="Times New Roman" w:cs="Times New Roman"/>
+          <w:b w:val="0"/>
+        </w:rPr>
+      </w:pPr>
+    </w:p>
+    <w:p>
+      <w:pPr>
+        <w:pStyle w:val="NoSpacing"/>
+        <w:jc w:val="both"/>
+        <w:rPr>
+          <w:rStyle w:val="Strong"/>
+          <w:rFonts w:ascii="Times New Roman" w:hAnsi="Times New Roman" w:cs="Times New Roman"/>
+          <w:b w:val="0"/>
+        </w:rPr>
+      </w:pPr>
+      <w:r>
+        <w:rPr>
+          <w:rStyle w:val="Strong"/>
+          <w:rFonts w:ascii="Times New Roman" w:hAnsi="Times New Roman" w:cs="Times New Roman"/>
+          <w:b w:val="0"/>
+        </w:rPr>
+        <w:tab/>
+      </w:r>
+      <w:r>
+        <w:rPr>
+          <w:rStyle w:val="Strong"/>
+          <w:rFonts w:ascii="Times New Roman" w:hAnsi="Times New Roman" w:cs="Times New Roman"/>
+          <w:b w:val="0"/>
+        </w:rPr>
+        <w:t xml:space="preserve">Blessed are the true believers, for only they shall walk the Path, and they shall be welcomed unto the realm of the Celestials and made as one with Them. Make yourself one with the Path, and the journey will lead you to eternity. </w:t>
+      </w:r>
+      <w:r>
+        <w:rPr>
+          <w:rStyle w:val="Strong"/>
+          <w:rFonts w:ascii="Times New Roman" w:hAnsi="Times New Roman" w:cs="Times New Roman"/>
+          <w:b w:val="0"/>
+        </w:rPr>
+        <w:t>Just as darkness lives in eternity, so will the followers of Celestas be made.</w:t>
+      </w:r>
+    </w:p>
+    <w:p>
+      <w:pPr>
+        <w:pStyle w:val="NoSpacing"/>
+        <w:jc w:val="both"/>
+        <w:rPr>
+          <w:rStyle w:val="Strong"/>
+          <w:rFonts w:ascii="Times New Roman" w:hAnsi="Times New Roman" w:cs="Times New Roman"/>
+          <w:b w:val="0"/>
+        </w:rPr>
+      </w:pPr>
+      <w:r>
+        <w:rPr>
+          <w:rStyle w:val="Strong"/>
+          <w:rFonts w:ascii="Times New Roman" w:hAnsi="Times New Roman" w:cs="Times New Roman"/>
+          <w:b w:val="0"/>
+        </w:rPr>
+        <w:tab/>
+      </w:r>
+      <w:r>
+        <w:rPr>
+          <w:rStyle w:val="Strong"/>
+          <w:rFonts w:ascii="Times New Roman" w:hAnsi="Times New Roman" w:cs="Times New Roman"/>
+          <w:b w:val="0"/>
+        </w:rPr>
+        <w:t xml:space="preserve">Our journey towards enlightenment may take us to many unexpected places. </w:t>
+      </w:r>
+      <w:r>
+        <w:rPr>
+          <w:rStyle w:val="Strong"/>
+          <w:rFonts w:ascii="Times New Roman" w:hAnsi="Times New Roman" w:cs="Times New Roman"/>
+          <w:b w:val="0"/>
+        </w:rPr>
+        <w:t xml:space="preserve">When doubts and fears arise, look towards the promise of the Celestials. For with infinite subjugation comes infinite blessings. </w:t>
+      </w:r>
+      <w:r>
+        <w:rPr>
+          <w:rStyle w:val="Strong"/>
+          <w:rFonts w:ascii="Times New Roman" w:hAnsi="Times New Roman" w:cs="Times New Roman"/>
+          <w:b w:val="0"/>
+        </w:rPr>
+        <w:t xml:space="preserve">Ours is not to question, but to rejoice in their service, for the Celestials are perfection. </w:t>
+      </w:r>
+    </w:p>
+    <w:p>
+      <w:pPr>
+        <w:pStyle w:val="NoSpacing"/>
+        <w:jc w:val="both"/>
+        <w:rPr>
+          <w:rStyle w:val="Strong"/>
+          <w:rFonts w:ascii="Times New Roman" w:hAnsi="Times New Roman" w:cs="Times New Roman"/>
+          <w:b w:val="0"/>
+        </w:rPr>
+      </w:pPr>
+      <w:r>
+        <w:rPr>
+          <w:rStyle w:val="Strong"/>
+          <w:rFonts w:ascii="Times New Roman" w:hAnsi="Times New Roman" w:cs="Times New Roman"/>
+          <w:b w:val="0"/>
+        </w:rPr>
+        <w:tab/>
+      </w:r>
+      <w:r>
+        <w:rPr>
+          <w:rStyle w:val="Strong"/>
+          <w:rFonts w:ascii="Times New Roman" w:hAnsi="Times New Roman" w:cs="Times New Roman"/>
+          <w:b w:val="0"/>
+        </w:rPr>
+        <w:t xml:space="preserve">Leave not the smallest pebble, for any hindrance will slow the people's progress. </w:t>
+      </w:r>
       <w:r>
         <w:rPr>
           <w:rStyle w:val="Strong"/>
@@ -928,215 +2713,29 @@
         </w:rPr>
         <w:t xml:space="preserve"> </w:t>
       </w:r>
-      <w:proofErr w:type="spellStart"/>
-      <w:r>
-        <w:rPr>
-          <w:rStyle w:val="Strong"/>
-          <w:rFonts w:ascii="Times New Roman" w:hAnsi="Times New Roman" w:cs="Times New Roman"/>
-          <w:b w:val="0"/>
-        </w:rPr>
-        <w:t>disce</w:t>
-      </w:r>
-      <w:proofErr w:type="spellEnd"/>
-      <w:r>
-        <w:rPr>
-          <w:rStyle w:val="Strong"/>
-          <w:rFonts w:ascii="Times New Roman" w:hAnsi="Times New Roman" w:cs="Times New Roman"/>
-          <w:b w:val="0"/>
-        </w:rPr>
-        <w:t xml:space="preserve"> </w:t>
-      </w:r>
-      <w:proofErr w:type="spellStart"/>
-      <w:r>
-        <w:rPr>
-          <w:rStyle w:val="Strong"/>
-          <w:rFonts w:ascii="Times New Roman" w:hAnsi="Times New Roman" w:cs="Times New Roman"/>
-          <w:b w:val="0"/>
-        </w:rPr>
-        <w:t>omnes</w:t>
-      </w:r>
-      <w:proofErr w:type="spellEnd"/>
-      <w:r>
-        <w:rPr>
-          <w:rStyle w:val="Strong"/>
-          <w:rFonts w:ascii="Times New Roman" w:hAnsi="Times New Roman" w:cs="Times New Roman"/>
-          <w:b w:val="0"/>
-        </w:rPr>
-        <w:t>.</w:t>
-      </w:r>
-      <w:r>
-        <w:rPr>
-          <w:rStyle w:val="Strong"/>
-          <w:rFonts w:ascii="Times New Roman" w:hAnsi="Times New Roman" w:cs="Times New Roman"/>
-          <w:b w:val="0"/>
-        </w:rPr>
-        <w:t xml:space="preserve"> Auf </w:t>
-      </w:r>
-      <w:proofErr w:type="spellStart"/>
-      <w:r>
-        <w:rPr>
-          <w:rStyle w:val="Strong"/>
-          <w:rFonts w:ascii="Times New Roman" w:hAnsi="Times New Roman" w:cs="Times New Roman"/>
-          <w:b w:val="0"/>
-        </w:rPr>
-        <w:t>Celestii</w:t>
-      </w:r>
-      <w:proofErr w:type="spellEnd"/>
-      <w:r>
-        <w:rPr>
-          <w:rStyle w:val="Strong"/>
-          <w:rFonts w:ascii="Times New Roman" w:hAnsi="Times New Roman" w:cs="Times New Roman"/>
-          <w:b w:val="0"/>
-        </w:rPr>
-        <w:t xml:space="preserve"> as h</w:t>
-      </w:r>
-      <w:r>
-        <w:rPr>
-          <w:rStyle w:val="Strong"/>
-          <w:rFonts w:ascii="Times New Roman" w:hAnsi="Times New Roman" w:cs="Times New Roman"/>
-          <w:b w:val="0"/>
-        </w:rPr>
-        <w:t>eaven was seen. And the countryside will lift its face to the stars. From one, all will learn.</w:t>
-      </w:r>
-      <w:r>
-        <w:rPr>
-          <w:rStyle w:val="Strong"/>
-          <w:rFonts w:ascii="Times New Roman" w:hAnsi="Times New Roman" w:cs="Times New Roman"/>
-          <w:b w:val="0"/>
-        </w:rPr>
-        <w:t xml:space="preserve"> </w:t>
-      </w:r>
-      <w:proofErr w:type="spellStart"/>
-      <w:r>
-        <w:rPr>
-          <w:rStyle w:val="Strong"/>
-          <w:rFonts w:ascii="Times New Roman" w:hAnsi="Times New Roman" w:cs="Times New Roman"/>
-          <w:b w:val="0"/>
-        </w:rPr>
-        <w:t>Enim</w:t>
-      </w:r>
-      <w:proofErr w:type="spellEnd"/>
-      <w:r>
-        <w:rPr>
-          <w:rStyle w:val="Strong"/>
-          <w:rFonts w:ascii="Times New Roman" w:hAnsi="Times New Roman" w:cs="Times New Roman"/>
-          <w:b w:val="0"/>
-        </w:rPr>
-        <w:t xml:space="preserve"> lupin </w:t>
-      </w:r>
-      <w:proofErr w:type="spellStart"/>
-      <w:r>
-        <w:rPr>
-          <w:rStyle w:val="Strong"/>
-          <w:rFonts w:ascii="Times New Roman" w:hAnsi="Times New Roman" w:cs="Times New Roman"/>
-          <w:b w:val="0"/>
-        </w:rPr>
-        <w:t>purnum</w:t>
-      </w:r>
-      <w:proofErr w:type="spellEnd"/>
-      <w:r>
-        <w:rPr>
-          <w:rStyle w:val="Strong"/>
-          <w:rFonts w:ascii="Times New Roman" w:hAnsi="Times New Roman" w:cs="Times New Roman"/>
-          <w:b w:val="0"/>
-        </w:rPr>
-        <w:t xml:space="preserve"> </w:t>
-      </w:r>
-      <w:proofErr w:type="spellStart"/>
-      <w:r>
-        <w:rPr>
-          <w:rStyle w:val="Strong"/>
-          <w:rFonts w:ascii="Times New Roman" w:hAnsi="Times New Roman" w:cs="Times New Roman"/>
-          <w:b w:val="0"/>
-        </w:rPr>
-        <w:t>pravus</w:t>
-      </w:r>
-      <w:proofErr w:type="spellEnd"/>
-      <w:r>
-        <w:rPr>
-          <w:rStyle w:val="Strong"/>
-          <w:rFonts w:ascii="Times New Roman" w:hAnsi="Times New Roman" w:cs="Times New Roman"/>
-          <w:b w:val="0"/>
-        </w:rPr>
-        <w:t xml:space="preserve"> </w:t>
-      </w:r>
-      <w:proofErr w:type="spellStart"/>
-      <w:r>
-        <w:rPr>
-          <w:rStyle w:val="Strong"/>
-          <w:rFonts w:ascii="Times New Roman" w:hAnsi="Times New Roman" w:cs="Times New Roman"/>
-          <w:b w:val="0"/>
-        </w:rPr>
-        <w:t>intus</w:t>
-      </w:r>
-      <w:proofErr w:type="spellEnd"/>
-      <w:r>
-        <w:rPr>
-          <w:rStyle w:val="Strong"/>
-          <w:rFonts w:ascii="Times New Roman" w:hAnsi="Times New Roman" w:cs="Times New Roman"/>
-          <w:b w:val="0"/>
-        </w:rPr>
-        <w:t xml:space="preserve">. </w:t>
-      </w:r>
-      <w:r>
-        <w:rPr>
-          <w:rStyle w:val="Strong"/>
-          <w:rFonts w:ascii="Times New Roman" w:hAnsi="Times New Roman" w:cs="Times New Roman"/>
-          <w:b w:val="0"/>
-        </w:rPr>
-        <w:t xml:space="preserve">Auf </w:t>
-      </w:r>
-      <w:proofErr w:type="spellStart"/>
-      <w:r>
-        <w:rPr>
-          <w:rStyle w:val="Strong"/>
-          <w:rFonts w:ascii="Times New Roman" w:hAnsi="Times New Roman" w:cs="Times New Roman"/>
-          <w:b w:val="0"/>
-        </w:rPr>
-        <w:t>Celestii</w:t>
-      </w:r>
-      <w:proofErr w:type="spellEnd"/>
-      <w:r>
-        <w:rPr>
-          <w:rStyle w:val="Strong"/>
-          <w:rFonts w:ascii="Times New Roman" w:hAnsi="Times New Roman" w:cs="Times New Roman"/>
-          <w:b w:val="0"/>
-        </w:rPr>
-        <w:t xml:space="preserve"> as v</w:t>
-      </w:r>
-      <w:r>
-        <w:rPr>
-          <w:rStyle w:val="Strong"/>
-          <w:rFonts w:ascii="Times New Roman" w:hAnsi="Times New Roman" w:cs="Times New Roman"/>
-          <w:b w:val="0"/>
-        </w:rPr>
-        <w:t xml:space="preserve">erily, the corrupted sinner will be cleansed from within. </w:t>
-      </w:r>
-      <w:r>
-        <w:rPr>
-          <w:rStyle w:val="Strong"/>
-          <w:rFonts w:ascii="Times New Roman" w:hAnsi="Times New Roman" w:cs="Times New Roman"/>
-          <w:b w:val="0"/>
-        </w:rPr>
-        <w:t xml:space="preserve"> Sanctus Celestials. Auf </w:t>
-      </w:r>
-      <w:proofErr w:type="spellStart"/>
-      <w:r>
-        <w:rPr>
-          <w:rStyle w:val="Strong"/>
-          <w:rFonts w:ascii="Times New Roman" w:hAnsi="Times New Roman" w:cs="Times New Roman"/>
-          <w:b w:val="0"/>
-        </w:rPr>
-        <w:t>Celestii</w:t>
-      </w:r>
-      <w:proofErr w:type="spellEnd"/>
-      <w:r>
-        <w:rPr>
-          <w:rStyle w:val="Strong"/>
-          <w:rFonts w:ascii="Times New Roman" w:hAnsi="Times New Roman" w:cs="Times New Roman"/>
-          <w:b w:val="0"/>
-        </w:rPr>
-        <w:t xml:space="preserve"> as Holy Celestials. </w:t>
+      <w:r>
+        <w:rPr>
+          <w:rStyle w:val="Strong"/>
+          <w:rFonts w:ascii="Times New Roman" w:hAnsi="Times New Roman" w:cs="Times New Roman"/>
+          <w:b w:val="0"/>
+        </w:rPr>
+        <w:t xml:space="preserve">Pity not the blind man, for he is hindered not by the visions of this world. But rather, pity yourselves, for he shall see the light before you. </w:t>
+      </w:r>
+      <w:r>
+        <w:rPr>
+          <w:rStyle w:val="Strong"/>
+          <w:rFonts w:ascii="Times New Roman" w:hAnsi="Times New Roman" w:cs="Times New Roman"/>
+          <w:b w:val="0"/>
+        </w:rPr>
+        <w:t xml:space="preserve">For the darkness that he sees contains more vastness than all the light of the unseen universe. </w:t>
+      </w:r>
+      <w:r>
+        <w:rPr>
+          <w:rStyle w:val="Strong"/>
+          <w:rFonts w:ascii="Times New Roman" w:hAnsi="Times New Roman" w:cs="Times New Roman"/>
+          <w:b w:val="0"/>
+        </w:rPr>
+        <w:t xml:space="preserve">Where we come from and where we are going are all the same. </w:t>
       </w:r>
     </w:p>
     <w:p>
@@ -1149,46 +2748,6 @@
           <w:b w:val="0"/>
         </w:rPr>
       </w:pPr>
-    </w:p>
-    <w:p>
-      <w:pPr>
-        <w:pStyle w:val="NoSpacing"/>
-        <w:jc w:val="center"/>
-        <w:rPr>
-          <w:rStyle w:val="Strong"/>
-          <w:rFonts w:ascii="Times New Roman" w:hAnsi="Times New Roman" w:cs="Times New Roman"/>
-        </w:rPr>
-      </w:pPr>
-      <w:proofErr w:type="spellStart"/>
-      <w:r>
-        <w:rPr>
-          <w:rStyle w:val="Strong"/>
-          <w:rFonts w:ascii="Times New Roman" w:hAnsi="Times New Roman" w:cs="Times New Roman"/>
-        </w:rPr>
-        <w:t>Avernakis</w:t>
-      </w:r>
-      <w:proofErr w:type="spellEnd"/>
-    </w:p>
-    <w:p>
-      <w:pPr>
-        <w:pStyle w:val="NoSpacing"/>
-        <w:jc w:val="center"/>
-        <w:rPr>
-          <w:rStyle w:val="Strong"/>
-          <w:rFonts w:ascii="Times New Roman" w:hAnsi="Times New Roman" w:cs="Times New Roman"/>
-        </w:rPr>
-      </w:pPr>
-    </w:p>
-    <w:p>
-      <w:pPr>
-        <w:pStyle w:val="NoSpacing"/>
-        <w:jc w:val="both"/>
-        <w:rPr>
-          <w:rStyle w:val="Strong"/>
-          <w:rFonts w:ascii="Times New Roman" w:hAnsi="Times New Roman" w:cs="Times New Roman"/>
-          <w:b w:val="0"/>
-        </w:rPr>
-      </w:pPr>
       <w:r>
         <w:rPr>
           <w:rStyle w:val="Strong"/>
@@ -1203,459 +2762,15 @@
           <w:rFonts w:ascii="Times New Roman" w:hAnsi="Times New Roman" w:cs="Times New Roman"/>
           <w:b w:val="0"/>
         </w:rPr>
-        <w:t>Life and death, light and darkness</w:t>
-      </w:r>
-      <w:r>
-        <w:rPr>
-          <w:rStyle w:val="Strong"/>
-          <w:rFonts w:ascii="Times New Roman" w:hAnsi="Times New Roman" w:cs="Times New Roman"/>
-          <w:b w:val="0"/>
-        </w:rPr>
-        <w:t>,</w:t>
-      </w:r>
-      <w:r>
-        <w:rPr>
-          <w:rStyle w:val="Strong"/>
-          <w:rFonts w:ascii="Times New Roman" w:hAnsi="Times New Roman" w:cs="Times New Roman"/>
-          <w:b w:val="0"/>
-        </w:rPr>
-        <w:t xml:space="preserve"> despair</w:t>
-      </w:r>
-      <w:r>
-        <w:rPr>
-          <w:rStyle w:val="Strong"/>
-          <w:rFonts w:ascii="Times New Roman" w:hAnsi="Times New Roman" w:cs="Times New Roman"/>
-          <w:b w:val="0"/>
-        </w:rPr>
-        <w:t xml:space="preserve"> and hope</w:t>
-      </w:r>
-      <w:r>
-        <w:rPr>
-          <w:rStyle w:val="Strong"/>
-          <w:rFonts w:ascii="Times New Roman" w:hAnsi="Times New Roman" w:cs="Times New Roman"/>
-          <w:b w:val="0"/>
-        </w:rPr>
-        <w:t>. The rift was created, and on that day, the Celestials were born. But the hatred of those who strayed from the true Path festered and bloomed in the d</w:t>
-      </w:r>
-      <w:r>
-        <w:rPr>
-          <w:rStyle w:val="Strong"/>
-          <w:rFonts w:ascii="Times New Roman" w:hAnsi="Times New Roman" w:cs="Times New Roman"/>
-          <w:b w:val="0"/>
-        </w:rPr>
-        <w:t>im</w:t>
-      </w:r>
-      <w:r>
-        <w:rPr>
-          <w:rStyle w:val="Strong"/>
-          <w:rFonts w:ascii="Times New Roman" w:hAnsi="Times New Roman" w:cs="Times New Roman"/>
-          <w:b w:val="0"/>
-        </w:rPr>
-        <w:t xml:space="preserve"> corners of the </w:t>
-      </w:r>
-      <w:proofErr w:type="spellStart"/>
-      <w:r>
-        <w:rPr>
-          <w:rStyle w:val="Strong"/>
-          <w:rFonts w:ascii="Times New Roman" w:hAnsi="Times New Roman" w:cs="Times New Roman"/>
-          <w:b w:val="0"/>
-        </w:rPr>
-        <w:t>Avernakis</w:t>
-      </w:r>
-      <w:proofErr w:type="spellEnd"/>
-      <w:r>
-        <w:rPr>
-          <w:rStyle w:val="Strong"/>
-          <w:rFonts w:ascii="Times New Roman" w:hAnsi="Times New Roman" w:cs="Times New Roman"/>
-          <w:b w:val="0"/>
-        </w:rPr>
-        <w:t xml:space="preserve"> to which they have been cast! And consumed by this hatred, they poisoned all they touched, bringing death, </w:t>
-      </w:r>
-      <w:r>
-        <w:rPr>
-          <w:rStyle w:val="Strong"/>
-          <w:rFonts w:ascii="Times New Roman" w:hAnsi="Times New Roman" w:cs="Times New Roman"/>
-          <w:b w:val="0"/>
-        </w:rPr>
-        <w:t>suffering</w:t>
-      </w:r>
-      <w:r>
-        <w:rPr>
-          <w:rStyle w:val="Strong"/>
-          <w:rFonts w:ascii="Times New Roman" w:hAnsi="Times New Roman" w:cs="Times New Roman"/>
-          <w:b w:val="0"/>
-        </w:rPr>
-        <w:t xml:space="preserve"> and despair. And the souls of their victims knew no peace, until the Celestials came and whispered to them: 'Sleep, for the end draws near!' And on that </w:t>
-      </w:r>
-      <w:proofErr w:type="gramStart"/>
-      <w:r>
-        <w:rPr>
-          <w:rStyle w:val="Strong"/>
-          <w:rFonts w:ascii="Times New Roman" w:hAnsi="Times New Roman" w:cs="Times New Roman"/>
-          <w:b w:val="0"/>
-        </w:rPr>
-        <w:t>day</w:t>
-      </w:r>
-      <w:proofErr w:type="gramEnd"/>
-      <w:r>
-        <w:rPr>
-          <w:rStyle w:val="Strong"/>
-          <w:rFonts w:ascii="Times New Roman" w:hAnsi="Times New Roman" w:cs="Times New Roman"/>
-          <w:b w:val="0"/>
-        </w:rPr>
-        <w:t xml:space="preserve"> all will rejoice, when the Celestials come and lay them low. </w:t>
-      </w:r>
-    </w:p>
-    <w:p>
-      <w:pPr>
-        <w:pStyle w:val="NoSpacing"/>
-        <w:jc w:val="both"/>
-        <w:rPr>
-          <w:rStyle w:val="Strong"/>
-          <w:rFonts w:ascii="Times New Roman" w:hAnsi="Times New Roman" w:cs="Times New Roman"/>
-          <w:b w:val="0"/>
-        </w:rPr>
-      </w:pPr>
-      <w:r>
-        <w:rPr>
-          <w:rStyle w:val="Strong"/>
-          <w:rFonts w:ascii="Times New Roman" w:hAnsi="Times New Roman" w:cs="Times New Roman"/>
-          <w:b w:val="0"/>
-        </w:rPr>
-        <w:tab/>
-      </w:r>
-      <w:r>
-        <w:rPr>
-          <w:rStyle w:val="Strong"/>
-          <w:rFonts w:ascii="Times New Roman" w:hAnsi="Times New Roman" w:cs="Times New Roman"/>
-          <w:b w:val="0"/>
-        </w:rPr>
-        <w:t xml:space="preserve">It is we who must seek the truth of the universe in order to achieve enlightenment. </w:t>
-      </w:r>
-      <w:r>
-        <w:rPr>
-          <w:rStyle w:val="Strong"/>
-          <w:rFonts w:ascii="Times New Roman" w:hAnsi="Times New Roman" w:cs="Times New Roman"/>
-          <w:b w:val="0"/>
-        </w:rPr>
-        <w:t>There is only one truth, darkness is infinite.</w:t>
-      </w:r>
-    </w:p>
-    <w:p>
-      <w:pPr>
-        <w:pStyle w:val="NoSpacing"/>
-        <w:jc w:val="both"/>
-        <w:rPr>
-          <w:rStyle w:val="Strong"/>
-          <w:rFonts w:ascii="Times New Roman" w:hAnsi="Times New Roman" w:cs="Times New Roman"/>
-          <w:b w:val="0"/>
-        </w:rPr>
-      </w:pPr>
-    </w:p>
-    <w:p>
-      <w:pPr>
-        <w:pStyle w:val="NoSpacing"/>
-        <w:jc w:val="center"/>
-        <w:rPr>
-          <w:rStyle w:val="Strong"/>
-          <w:rFonts w:ascii="Times New Roman" w:hAnsi="Times New Roman" w:cs="Times New Roman"/>
-        </w:rPr>
-      </w:pPr>
-      <w:r>
-        <w:rPr>
-          <w:rStyle w:val="Strong"/>
-          <w:rFonts w:ascii="Times New Roman" w:hAnsi="Times New Roman" w:cs="Times New Roman"/>
-        </w:rPr>
-        <w:t xml:space="preserve">Divine </w:t>
-      </w:r>
-      <w:r>
-        <w:rPr>
-          <w:rStyle w:val="Strong"/>
-          <w:rFonts w:ascii="Times New Roman" w:hAnsi="Times New Roman" w:cs="Times New Roman"/>
-        </w:rPr>
-        <w:t>Instructions</w:t>
-      </w:r>
-    </w:p>
-    <w:p>
-      <w:pPr>
-        <w:pStyle w:val="NoSpacing"/>
-        <w:jc w:val="center"/>
-        <w:rPr>
-          <w:rStyle w:val="Strong"/>
-          <w:rFonts w:ascii="Times New Roman" w:hAnsi="Times New Roman" w:cs="Times New Roman"/>
-          <w:b w:val="0"/>
-        </w:rPr>
-      </w:pPr>
-    </w:p>
-    <w:p>
-      <w:pPr>
-        <w:pStyle w:val="NoSpacing"/>
-        <w:jc w:val="both"/>
-        <w:rPr>
-          <w:rStyle w:val="Strong"/>
-          <w:rFonts w:ascii="Times New Roman" w:hAnsi="Times New Roman" w:cs="Times New Roman"/>
-          <w:b w:val="0"/>
-        </w:rPr>
-      </w:pPr>
-      <w:r>
-        <w:rPr>
-          <w:rStyle w:val="Strong"/>
-          <w:rFonts w:ascii="Times New Roman" w:hAnsi="Times New Roman" w:cs="Times New Roman"/>
-          <w:b w:val="0"/>
-        </w:rPr>
-        <w:tab/>
-      </w:r>
-      <w:r>
-        <w:rPr>
-          <w:rStyle w:val="Strong"/>
-          <w:rFonts w:ascii="Times New Roman" w:hAnsi="Times New Roman" w:cs="Times New Roman"/>
-          <w:b w:val="0"/>
-        </w:rPr>
-        <w:t xml:space="preserve">Lessons of days gone by teach us what will come to pass. </w:t>
-      </w:r>
-      <w:r>
-        <w:rPr>
-          <w:rStyle w:val="Strong"/>
-          <w:rFonts w:ascii="Times New Roman" w:hAnsi="Times New Roman" w:cs="Times New Roman"/>
-          <w:b w:val="0"/>
-        </w:rPr>
-        <w:t xml:space="preserve"> </w:t>
-      </w:r>
-      <w:r>
-        <w:rPr>
-          <w:rStyle w:val="Strong"/>
-          <w:rFonts w:ascii="Times New Roman" w:hAnsi="Times New Roman" w:cs="Times New Roman"/>
-          <w:b w:val="0"/>
-        </w:rPr>
-        <w:t xml:space="preserve">From the smallest seed of doubt springs forth the mighty poisonous tree of evil. </w:t>
-      </w:r>
-      <w:proofErr w:type="gramStart"/>
-      <w:r>
-        <w:rPr>
-          <w:rStyle w:val="Strong"/>
-          <w:rFonts w:ascii="Times New Roman" w:hAnsi="Times New Roman" w:cs="Times New Roman"/>
-          <w:b w:val="0"/>
-        </w:rPr>
-        <w:t>Therefore</w:t>
-      </w:r>
-      <w:proofErr w:type="gramEnd"/>
-      <w:r>
-        <w:rPr>
-          <w:rStyle w:val="Strong"/>
-          <w:rFonts w:ascii="Times New Roman" w:hAnsi="Times New Roman" w:cs="Times New Roman"/>
-          <w:b w:val="0"/>
-        </w:rPr>
-        <w:t xml:space="preserve"> doubt must be purged, and only those pure to the Celestials can be permitted. Those turned from the knowledge and goal of the ascension must be purged.</w:t>
-      </w:r>
-    </w:p>
-    <w:p>
-      <w:pPr>
-        <w:pStyle w:val="NoSpacing"/>
-        <w:jc w:val="both"/>
-        <w:rPr>
-          <w:rStyle w:val="Strong"/>
-          <w:rFonts w:ascii="Times New Roman" w:hAnsi="Times New Roman" w:cs="Times New Roman"/>
-          <w:b w:val="0"/>
-        </w:rPr>
-      </w:pPr>
-    </w:p>
-    <w:p>
-      <w:pPr>
-        <w:pStyle w:val="NoSpacing"/>
-        <w:jc w:val="center"/>
-        <w:rPr>
-          <w:rStyle w:val="Strong"/>
-          <w:rFonts w:ascii="Times New Roman" w:hAnsi="Times New Roman" w:cs="Times New Roman"/>
-        </w:rPr>
-      </w:pPr>
-      <w:r>
-        <w:rPr>
-          <w:rStyle w:val="Strong"/>
-          <w:rFonts w:ascii="Times New Roman" w:hAnsi="Times New Roman" w:cs="Times New Roman"/>
-        </w:rPr>
-        <w:t xml:space="preserve">Infinite </w:t>
-      </w:r>
-      <w:r>
-        <w:rPr>
-          <w:rStyle w:val="Strong"/>
-          <w:rFonts w:ascii="Times New Roman" w:hAnsi="Times New Roman" w:cs="Times New Roman"/>
-        </w:rPr>
-        <w:t>Pathway</w:t>
-      </w:r>
-    </w:p>
-    <w:p>
-      <w:pPr>
-        <w:pStyle w:val="NoSpacing"/>
-        <w:jc w:val="center"/>
-        <w:rPr>
-          <w:rStyle w:val="Strong"/>
-          <w:rFonts w:ascii="Times New Roman" w:hAnsi="Times New Roman" w:cs="Times New Roman"/>
-          <w:b w:val="0"/>
-        </w:rPr>
-      </w:pPr>
-    </w:p>
-    <w:p>
-      <w:pPr>
-        <w:pStyle w:val="NoSpacing"/>
-        <w:jc w:val="both"/>
-        <w:rPr>
-          <w:rStyle w:val="Strong"/>
-          <w:rFonts w:ascii="Times New Roman" w:hAnsi="Times New Roman" w:cs="Times New Roman"/>
-          <w:b w:val="0"/>
-        </w:rPr>
-      </w:pPr>
-      <w:r>
-        <w:rPr>
-          <w:rStyle w:val="Strong"/>
-          <w:rFonts w:ascii="Times New Roman" w:hAnsi="Times New Roman" w:cs="Times New Roman"/>
-          <w:b w:val="0"/>
-        </w:rPr>
-        <w:tab/>
-      </w:r>
-      <w:r>
-        <w:rPr>
-          <w:rStyle w:val="Strong"/>
-          <w:rFonts w:ascii="Times New Roman" w:hAnsi="Times New Roman" w:cs="Times New Roman"/>
-          <w:b w:val="0"/>
-        </w:rPr>
-        <w:t xml:space="preserve">Blessed are the true believers, for only they shall walk the Path, and they shall be welcomed unto the realm of the Celestials and made as one with Them. Make yourself one with the Path, and the journey will lead you to eternity. </w:t>
-      </w:r>
-      <w:r>
-        <w:rPr>
-          <w:rStyle w:val="Strong"/>
-          <w:rFonts w:ascii="Times New Roman" w:hAnsi="Times New Roman" w:cs="Times New Roman"/>
-          <w:b w:val="0"/>
-        </w:rPr>
-        <w:t>Just as darkness lives in eternity, so will the followers of Celestas be made.</w:t>
-      </w:r>
-    </w:p>
-    <w:p>
-      <w:pPr>
-        <w:pStyle w:val="NoSpacing"/>
-        <w:jc w:val="both"/>
-        <w:rPr>
-          <w:rStyle w:val="Strong"/>
-          <w:rFonts w:ascii="Times New Roman" w:hAnsi="Times New Roman" w:cs="Times New Roman"/>
-          <w:b w:val="0"/>
-        </w:rPr>
-      </w:pPr>
-      <w:r>
-        <w:rPr>
-          <w:rStyle w:val="Strong"/>
-          <w:rFonts w:ascii="Times New Roman" w:hAnsi="Times New Roman" w:cs="Times New Roman"/>
-          <w:b w:val="0"/>
-        </w:rPr>
-        <w:tab/>
-      </w:r>
-      <w:r>
-        <w:rPr>
-          <w:rStyle w:val="Strong"/>
-          <w:rFonts w:ascii="Times New Roman" w:hAnsi="Times New Roman" w:cs="Times New Roman"/>
-          <w:b w:val="0"/>
-        </w:rPr>
-        <w:t xml:space="preserve">Our journey towards enlightenment may take us to many unexpected places. </w:t>
-      </w:r>
-      <w:r>
-        <w:rPr>
-          <w:rStyle w:val="Strong"/>
-          <w:rFonts w:ascii="Times New Roman" w:hAnsi="Times New Roman" w:cs="Times New Roman"/>
-          <w:b w:val="0"/>
-        </w:rPr>
-        <w:t xml:space="preserve">When doubts and fears arise, look towards the promise of the Celestials. For with infinite subjugation comes infinite blessings. </w:t>
-      </w:r>
-      <w:r>
-        <w:rPr>
-          <w:rStyle w:val="Strong"/>
-          <w:rFonts w:ascii="Times New Roman" w:hAnsi="Times New Roman" w:cs="Times New Roman"/>
-          <w:b w:val="0"/>
-        </w:rPr>
-        <w:t xml:space="preserve">Ours is not to question, but to rejoice in their service, for the Celestials are perfection. </w:t>
-      </w:r>
-    </w:p>
-    <w:p>
-      <w:pPr>
-        <w:pStyle w:val="NoSpacing"/>
-        <w:jc w:val="both"/>
-        <w:rPr>
-          <w:rStyle w:val="Strong"/>
-          <w:rFonts w:ascii="Times New Roman" w:hAnsi="Times New Roman" w:cs="Times New Roman"/>
-          <w:b w:val="0"/>
-        </w:rPr>
-      </w:pPr>
-      <w:r>
-        <w:rPr>
-          <w:rStyle w:val="Strong"/>
-          <w:rFonts w:ascii="Times New Roman" w:hAnsi="Times New Roman" w:cs="Times New Roman"/>
-          <w:b w:val="0"/>
-        </w:rPr>
-        <w:tab/>
-      </w:r>
-      <w:r>
-        <w:rPr>
-          <w:rStyle w:val="Strong"/>
-          <w:rFonts w:ascii="Times New Roman" w:hAnsi="Times New Roman" w:cs="Times New Roman"/>
-          <w:b w:val="0"/>
-        </w:rPr>
-        <w:t xml:space="preserve">Leave not the smallest pebble, for any hindrance will slow the people's progress. </w:t>
-      </w:r>
-      <w:r>
-        <w:rPr>
-          <w:rStyle w:val="Strong"/>
-          <w:rFonts w:ascii="Times New Roman" w:hAnsi="Times New Roman" w:cs="Times New Roman"/>
-          <w:b w:val="0"/>
-        </w:rPr>
-        <w:t xml:space="preserve"> </w:t>
-      </w:r>
-      <w:r>
-        <w:rPr>
-          <w:rStyle w:val="Strong"/>
-          <w:rFonts w:ascii="Times New Roman" w:hAnsi="Times New Roman" w:cs="Times New Roman"/>
-          <w:b w:val="0"/>
-        </w:rPr>
-        <w:t xml:space="preserve">Pity not the blind man, for he is hindered not by the visions of this world. But rather, pity yourselves, for he shall see the light before you. </w:t>
-      </w:r>
-      <w:r>
-        <w:rPr>
-          <w:rStyle w:val="Strong"/>
-          <w:rFonts w:ascii="Times New Roman" w:hAnsi="Times New Roman" w:cs="Times New Roman"/>
-          <w:b w:val="0"/>
-        </w:rPr>
-        <w:t xml:space="preserve">For the darkness that he sees contains more vastness than all the light of the unseen universe. </w:t>
-      </w:r>
-      <w:r>
-        <w:rPr>
-          <w:rStyle w:val="Strong"/>
-          <w:rFonts w:ascii="Times New Roman" w:hAnsi="Times New Roman" w:cs="Times New Roman"/>
-          <w:b w:val="0"/>
-        </w:rPr>
-        <w:t xml:space="preserve">Where we come from and where we are going are all the same. </w:t>
-      </w:r>
-    </w:p>
-    <w:p>
-      <w:pPr>
-        <w:pStyle w:val="NoSpacing"/>
-        <w:jc w:val="both"/>
-        <w:rPr>
-          <w:rStyle w:val="Strong"/>
-          <w:rFonts w:ascii="Times New Roman" w:hAnsi="Times New Roman" w:cs="Times New Roman"/>
-          <w:b w:val="0"/>
-        </w:rPr>
-      </w:pPr>
-      <w:r>
-        <w:rPr>
-          <w:rStyle w:val="Strong"/>
-          <w:rFonts w:ascii="Times New Roman" w:hAnsi="Times New Roman" w:cs="Times New Roman"/>
-          <w:b w:val="0"/>
-        </w:rPr>
-        <w:tab/>
-      </w:r>
-      <w:r>
-        <w:rPr>
-          <w:rStyle w:val="Strong"/>
-          <w:rFonts w:ascii="Times New Roman" w:hAnsi="Times New Roman" w:cs="Times New Roman"/>
-          <w:b w:val="0"/>
-        </w:rPr>
-        <w:t xml:space="preserve">He spoke to the sky and said: 'And the people shall deliver the wicked unto your divine judgment, where their sins shall be weighed in the balance of all that is just and true'. Enemies of the Celestials will show no mercy in their attempts to lead us astray from the true Path, likewise we must attack with all the Strength with which we have been given. </w:t>
+        <w:t xml:space="preserve">He spoke to the sky and said: 'And the people shall deliver the wicked unto your divine judgment, where their sins shall be weighed in the balance of all that is just and true'. Enemies of the Celestials will show no mercy in their attempts to lead us astray from the true Path, likewise we </w:t>
+      </w:r>
+      <w:r>
+        <w:rPr>
+          <w:rStyle w:val="Strong"/>
+          <w:rFonts w:ascii="Times New Roman" w:hAnsi="Times New Roman" w:cs="Times New Roman"/>
+          <w:b w:val="0"/>
+        </w:rPr>
+        <w:t xml:space="preserve">must attack with all the Strength with which we have been given. </w:t>
       </w:r>
     </w:p>
     <w:p>
@@ -1850,7 +2965,159 @@
           <w:rFonts w:ascii="Times New Roman" w:hAnsi="Times New Roman" w:cs="Times New Roman"/>
           <w:b w:val="0"/>
         </w:rPr>
-        <w:t xml:space="preserve">. A vision came upon him which pictured a flock of sheep, one spotless sheep which was birthing its young. When the firstborn of the flock had been fully removed, an angel of the celestials came and took </w:t>
+        <w:t xml:space="preserve">. A vision came upon him which pictured a flock of sheep, one spotless sheep which was birthing its young. When the firstborn of the flock had been fully removed, an angel of the celestials came and took it up to the heavens. At that instant, the Shepheard of the flock and </w:t>
+      </w:r>
+      <w:proofErr w:type="gramStart"/>
+      <w:r>
+        <w:rPr>
+          <w:rStyle w:val="Strong"/>
+          <w:rFonts w:ascii="Times New Roman" w:hAnsi="Times New Roman" w:cs="Times New Roman"/>
+          <w:b w:val="0"/>
+        </w:rPr>
+        <w:t>all of</w:t>
+      </w:r>
+      <w:proofErr w:type="gramEnd"/>
+      <w:r>
+        <w:rPr>
+          <w:rStyle w:val="Strong"/>
+          <w:rFonts w:ascii="Times New Roman" w:hAnsi="Times New Roman" w:cs="Times New Roman"/>
+          <w:b w:val="0"/>
+        </w:rPr>
+        <w:t xml:space="preserve"> the sheep that remained began to</w:t>
+      </w:r>
+      <w:r>
+        <w:rPr>
+          <w:rStyle w:val="Strong"/>
+          <w:rFonts w:ascii="Times New Roman" w:hAnsi="Times New Roman" w:cs="Times New Roman"/>
+          <w:b w:val="0"/>
+        </w:rPr>
+        <w:t xml:space="preserve"> turn young and eventually collapse to nothing. And then it happened, that a great bolt of lightning struck the house of </w:t>
+      </w:r>
+      <w:proofErr w:type="spellStart"/>
+      <w:r>
+        <w:rPr>
+          <w:rStyle w:val="Strong"/>
+          <w:rFonts w:ascii="Times New Roman" w:hAnsi="Times New Roman" w:cs="Times New Roman"/>
+          <w:b w:val="0"/>
+        </w:rPr>
+        <w:t>Amica</w:t>
+      </w:r>
+      <w:proofErr w:type="spellEnd"/>
+      <w:r>
+        <w:rPr>
+          <w:rStyle w:val="Strong"/>
+          <w:rFonts w:ascii="Times New Roman" w:hAnsi="Times New Roman" w:cs="Times New Roman"/>
+          <w:b w:val="0"/>
+        </w:rPr>
+        <w:t xml:space="preserve">, and it was burned up. By this he knew that this vision was a prophecy of times. </w:t>
+      </w:r>
+      <w:r>
+        <w:rPr>
+          <w:rStyle w:val="Strong"/>
+          <w:rFonts w:ascii="Times New Roman" w:hAnsi="Times New Roman" w:cs="Times New Roman"/>
+          <w:b w:val="0"/>
+        </w:rPr>
+        <w:t xml:space="preserve">  </w:t>
+      </w:r>
+    </w:p>
+    <w:p>
+      <w:pPr>
+        <w:pStyle w:val="NoSpacing"/>
+        <w:jc w:val="both"/>
+        <w:rPr>
+          <w:rStyle w:val="Strong"/>
+          <w:rFonts w:ascii="Times New Roman" w:hAnsi="Times New Roman" w:cs="Times New Roman"/>
+          <w:b w:val="0"/>
+        </w:rPr>
+      </w:pPr>
+      <w:r>
+        <w:rPr>
+          <w:rStyle w:val="Strong"/>
+          <w:rFonts w:ascii="Times New Roman" w:hAnsi="Times New Roman" w:cs="Times New Roman"/>
+          <w:b w:val="0"/>
+        </w:rPr>
+        <w:tab/>
+      </w:r>
+      <w:r>
+        <w:rPr>
+          <w:rStyle w:val="Strong"/>
+          <w:rFonts w:ascii="Times New Roman" w:hAnsi="Times New Roman" w:cs="Times New Roman"/>
+          <w:b w:val="0"/>
+        </w:rPr>
+        <w:t>At the end of his life, through dedicated service and prostration all the days of his life, he had ascended as to a Celestial. Forever existing and eternally powered, he now watches over as an angel in the shadows.</w:t>
+      </w:r>
+    </w:p>
+    <w:p>
+      <w:pPr>
+        <w:pStyle w:val="NoSpacing"/>
+        <w:jc w:val="both"/>
+        <w:rPr>
+          <w:rStyle w:val="Strong"/>
+          <w:rFonts w:ascii="Times New Roman" w:hAnsi="Times New Roman" w:cs="Times New Roman"/>
+          <w:b w:val="0"/>
+        </w:rPr>
+      </w:pPr>
+    </w:p>
+    <w:p>
+      <w:pPr>
+        <w:pStyle w:val="NoSpacing"/>
+        <w:jc w:val="center"/>
+        <w:rPr>
+          <w:rStyle w:val="Strong"/>
+          <w:rFonts w:ascii="Times New Roman" w:hAnsi="Times New Roman" w:cs="Times New Roman"/>
+        </w:rPr>
+      </w:pPr>
+      <w:r>
+        <w:rPr>
+          <w:rStyle w:val="Strong"/>
+          <w:rFonts w:ascii="Times New Roman" w:hAnsi="Times New Roman" w:cs="Times New Roman"/>
+        </w:rPr>
+        <w:t>Revelation</w:t>
+      </w:r>
+    </w:p>
+    <w:p>
+      <w:pPr>
+        <w:pStyle w:val="NoSpacing"/>
+        <w:jc w:val="center"/>
+        <w:rPr>
+          <w:rStyle w:val="Strong"/>
+          <w:rFonts w:ascii="Times New Roman" w:hAnsi="Times New Roman" w:cs="Times New Roman"/>
+        </w:rPr>
+      </w:pPr>
+    </w:p>
+    <w:p>
+      <w:pPr>
+        <w:pStyle w:val="NoSpacing"/>
+        <w:jc w:val="both"/>
+        <w:rPr>
+          <w:rStyle w:val="Strong"/>
+          <w:rFonts w:ascii="Times New Roman" w:hAnsi="Times New Roman" w:cs="Times New Roman"/>
+          <w:b w:val="0"/>
+        </w:rPr>
+      </w:pPr>
+      <w:r>
+        <w:rPr>
+          <w:rStyle w:val="Strong"/>
+          <w:rFonts w:ascii="Times New Roman" w:hAnsi="Times New Roman" w:cs="Times New Roman"/>
+          <w:b w:val="0"/>
+        </w:rPr>
+        <w:tab/>
+      </w:r>
+      <w:r>
+        <w:rPr>
+          <w:rStyle w:val="Strong"/>
+          <w:rFonts w:ascii="Times New Roman" w:hAnsi="Times New Roman" w:cs="Times New Roman"/>
+          <w:b w:val="0"/>
+        </w:rPr>
+        <w:t xml:space="preserve">Death is only the beginning of the real journey. Truth eludes he who does not seek it with both eyes wide. Paraphrased by Adria as Truth is elusive to those who refuse to see it with both eyes wide. </w:t>
+      </w:r>
+      <w:r>
+        <w:rPr>
+          <w:rStyle w:val="Strong"/>
+          <w:rFonts w:ascii="Times New Roman" w:hAnsi="Times New Roman" w:cs="Times New Roman"/>
+          <w:b w:val="0"/>
+        </w:rPr>
+        <w:t xml:space="preserve">Through salvation the blessings of Celestas are gifted. At the end of a life, when the ascension is reached, there is glory and honor </w:t>
       </w:r>
       <w:r>
         <w:rPr>
@@ -1859,59 +3126,7 @@
           <w:b w:val="0"/>
         </w:rPr>
         <w:lastRenderedPageBreak/>
-        <w:t xml:space="preserve">it up to the heavens. At that instant, the Shepheard of the flock and </w:t>
-      </w:r>
-      <w:proofErr w:type="gramStart"/>
-      <w:r>
-        <w:rPr>
-          <w:rStyle w:val="Strong"/>
-          <w:rFonts w:ascii="Times New Roman" w:hAnsi="Times New Roman" w:cs="Times New Roman"/>
-          <w:b w:val="0"/>
-        </w:rPr>
-        <w:t>all of</w:t>
-      </w:r>
-      <w:proofErr w:type="gramEnd"/>
-      <w:r>
-        <w:rPr>
-          <w:rStyle w:val="Strong"/>
-          <w:rFonts w:ascii="Times New Roman" w:hAnsi="Times New Roman" w:cs="Times New Roman"/>
-          <w:b w:val="0"/>
-        </w:rPr>
-        <w:t xml:space="preserve"> the sheep that remained began to</w:t>
-      </w:r>
-      <w:r>
-        <w:rPr>
-          <w:rStyle w:val="Strong"/>
-          <w:rFonts w:ascii="Times New Roman" w:hAnsi="Times New Roman" w:cs="Times New Roman"/>
-          <w:b w:val="0"/>
-        </w:rPr>
-        <w:t xml:space="preserve"> turn young and eventually collapse to nothing. And then it happened, that a great bolt of lightning struck the house of </w:t>
-      </w:r>
-      <w:proofErr w:type="spellStart"/>
-      <w:r>
-        <w:rPr>
-          <w:rStyle w:val="Strong"/>
-          <w:rFonts w:ascii="Times New Roman" w:hAnsi="Times New Roman" w:cs="Times New Roman"/>
-          <w:b w:val="0"/>
-        </w:rPr>
-        <w:t>Amica</w:t>
-      </w:r>
-      <w:proofErr w:type="spellEnd"/>
-      <w:r>
-        <w:rPr>
-          <w:rStyle w:val="Strong"/>
-          <w:rFonts w:ascii="Times New Roman" w:hAnsi="Times New Roman" w:cs="Times New Roman"/>
-          <w:b w:val="0"/>
-        </w:rPr>
-        <w:t xml:space="preserve">, and it was burned up. By this he knew that this vision was a prophecy of times. </w:t>
-      </w:r>
-      <w:r>
-        <w:rPr>
-          <w:rStyle w:val="Strong"/>
-          <w:rFonts w:ascii="Times New Roman" w:hAnsi="Times New Roman" w:cs="Times New Roman"/>
-          <w:b w:val="0"/>
-        </w:rPr>
-        <w:t xml:space="preserve">  </w:t>
+        <w:t>magnified by the stars of the sky. As death comes like a thief in the night, the time for repentance and prostration cannot be delayed, for the gift of ascension will not come without hastily dedication.</w:t>
       </w:r>
     </w:p>
     <w:p>
@@ -1931,14 +3146,129 @@
           <w:b w:val="0"/>
         </w:rPr>
         <w:tab/>
-      </w:r>
-      <w:r>
-        <w:rPr>
-          <w:rStyle w:val="Strong"/>
-          <w:rFonts w:ascii="Times New Roman" w:hAnsi="Times New Roman" w:cs="Times New Roman"/>
-          <w:b w:val="0"/>
-        </w:rPr>
-        <w:t>At the end of his life, through dedicated service and prostration all the days of his life, he had ascended as to a Celestial. Forever existing and eternally powered, he now watches over as an angel in the shadows.</w:t>
+        <w:t xml:space="preserve">In the time of the end, the beginning will start. The end of the </w:t>
+      </w:r>
+      <w:r>
+        <w:rPr>
+          <w:rStyle w:val="Strong"/>
+          <w:rFonts w:ascii="Times New Roman" w:hAnsi="Times New Roman" w:cs="Times New Roman"/>
+          <w:b w:val="0"/>
+        </w:rPr>
+        <w:t>corrupt and</w:t>
+      </w:r>
+      <w:r>
+        <w:rPr>
+          <w:rStyle w:val="Strong"/>
+          <w:rFonts w:ascii="Times New Roman" w:hAnsi="Times New Roman" w:cs="Times New Roman"/>
+          <w:b w:val="0"/>
+        </w:rPr>
+        <w:t xml:space="preserve"> beginning of the bright shine of </w:t>
+      </w:r>
+      <w:proofErr w:type="spellStart"/>
+      <w:r>
+        <w:rPr>
+          <w:rStyle w:val="Strong"/>
+          <w:rFonts w:ascii="Times New Roman" w:hAnsi="Times New Roman" w:cs="Times New Roman"/>
+          <w:b w:val="0"/>
+        </w:rPr>
+        <w:t>Celestus</w:t>
+      </w:r>
+      <w:proofErr w:type="spellEnd"/>
+      <w:r>
+        <w:rPr>
+          <w:rStyle w:val="Strong"/>
+          <w:rFonts w:ascii="Times New Roman" w:hAnsi="Times New Roman" w:cs="Times New Roman"/>
+          <w:b w:val="0"/>
+        </w:rPr>
+        <w:t xml:space="preserve">. The </w:t>
+      </w:r>
+      <w:r>
+        <w:rPr>
+          <w:rStyle w:val="Strong"/>
+          <w:rFonts w:ascii="Times New Roman" w:hAnsi="Times New Roman" w:cs="Times New Roman"/>
+          <w:b w:val="0"/>
+        </w:rPr>
+        <w:t>Lamb</w:t>
+      </w:r>
+      <w:r>
+        <w:rPr>
+          <w:rStyle w:val="Strong"/>
+          <w:rFonts w:ascii="Times New Roman" w:hAnsi="Times New Roman" w:cs="Times New Roman"/>
+          <w:b w:val="0"/>
+        </w:rPr>
+        <w:t xml:space="preserve"> of the Celestials will </w:t>
+      </w:r>
+      <w:r>
+        <w:rPr>
+          <w:rStyle w:val="Strong"/>
+          <w:rFonts w:ascii="Times New Roman" w:hAnsi="Times New Roman" w:cs="Times New Roman"/>
+          <w:b w:val="0"/>
+        </w:rPr>
+        <w:t xml:space="preserve">bring power unending on the plain of the people. The truth of the Celestials will spread across all of existence and all those who oppose will be purged for the good of their souls. She will bring fourth justice and remove all those who could stand in the way. The Celestials will give power to the followers so that none can </w:t>
+      </w:r>
+      <w:r>
+        <w:rPr>
+          <w:rStyle w:val="Strong"/>
+          <w:rFonts w:ascii="Times New Roman" w:hAnsi="Times New Roman" w:cs="Times New Roman"/>
+          <w:b w:val="0"/>
+        </w:rPr>
+        <w:t>defy,</w:t>
+      </w:r>
+      <w:r>
+        <w:rPr>
+          <w:rStyle w:val="Strong"/>
+          <w:rFonts w:ascii="Times New Roman" w:hAnsi="Times New Roman" w:cs="Times New Roman"/>
+          <w:b w:val="0"/>
+        </w:rPr>
+        <w:t xml:space="preserve"> and She will light the way with an </w:t>
+      </w:r>
+      <w:r>
+        <w:rPr>
+          <w:rStyle w:val="Strong"/>
+          <w:rFonts w:ascii="Times New Roman" w:hAnsi="Times New Roman" w:cs="Times New Roman"/>
+          <w:b w:val="0"/>
+        </w:rPr>
+        <w:t>ever-burning</w:t>
+      </w:r>
+      <w:r>
+        <w:rPr>
+          <w:rStyle w:val="Strong"/>
+          <w:rFonts w:ascii="Times New Roman" w:hAnsi="Times New Roman" w:cs="Times New Roman"/>
+          <w:b w:val="0"/>
+        </w:rPr>
+        <w:t xml:space="preserve"> radiance. The unbelievers will be </w:t>
+      </w:r>
+      <w:r>
+        <w:rPr>
+          <w:rStyle w:val="Strong"/>
+          <w:rFonts w:ascii="Times New Roman" w:hAnsi="Times New Roman" w:cs="Times New Roman"/>
+          <w:b w:val="0"/>
+        </w:rPr>
+        <w:t>removed,</w:t>
+      </w:r>
+      <w:r>
+        <w:rPr>
+          <w:rStyle w:val="Strong"/>
+          <w:rFonts w:ascii="Times New Roman" w:hAnsi="Times New Roman" w:cs="Times New Roman"/>
+          <w:b w:val="0"/>
+        </w:rPr>
+        <w:t xml:space="preserve"> and peace and justice will rein in all places. The </w:t>
+      </w:r>
+      <w:r>
+        <w:rPr>
+          <w:rStyle w:val="Strong"/>
+          <w:rFonts w:ascii="Times New Roman" w:hAnsi="Times New Roman" w:cs="Times New Roman"/>
+          <w:b w:val="0"/>
+        </w:rPr>
+        <w:t>Lamb</w:t>
+      </w:r>
+      <w:r>
+        <w:rPr>
+          <w:rStyle w:val="Strong"/>
+          <w:rFonts w:ascii="Times New Roman" w:hAnsi="Times New Roman" w:cs="Times New Roman"/>
+          <w:b w:val="0"/>
+        </w:rPr>
+        <w:t xml:space="preserve"> of Celestia will be shielded with the power of faith and truth and none shall penetrate Her will. </w:t>
       </w:r>
     </w:p>
     <w:p>
@@ -1961,13 +3291,15 @@
           <w:rFonts w:ascii="Times New Roman" w:hAnsi="Times New Roman" w:cs="Times New Roman"/>
         </w:rPr>
       </w:pPr>
-      <w:r>
-        <w:rPr>
-          <w:rStyle w:val="Strong"/>
-          <w:rFonts w:ascii="Times New Roman" w:hAnsi="Times New Roman" w:cs="Times New Roman"/>
-        </w:rPr>
-        <w:t>Revelation</w:t>
-      </w:r>
+      <w:proofErr w:type="spellStart"/>
+      <w:r>
+        <w:rPr>
+          <w:rStyle w:val="Strong"/>
+          <w:rFonts w:ascii="Times New Roman" w:hAnsi="Times New Roman" w:cs="Times New Roman"/>
+        </w:rPr>
+        <w:t>Petrias</w:t>
+      </w:r>
+      <w:proofErr w:type="spellEnd"/>
     </w:p>
     <w:p>
       <w:pPr>
@@ -1976,6 +3308,7 @@
         <w:rPr>
           <w:rStyle w:val="Strong"/>
           <w:rFonts w:ascii="Times New Roman" w:hAnsi="Times New Roman" w:cs="Times New Roman"/>
+          <w:b w:val="0"/>
         </w:rPr>
       </w:pPr>
     </w:p>
@@ -2003,15 +3336,225 @@
           <w:rFonts w:ascii="Times New Roman" w:hAnsi="Times New Roman" w:cs="Times New Roman"/>
           <w:b w:val="0"/>
         </w:rPr>
-        <w:t xml:space="preserve">Death is only the beginning of the real journey. Truth eludes he who does not seek it with both eyes wide. Paraphrased by Adria as Truth is elusive to those who refuse to see it with both eyes wide. </w:t>
-      </w:r>
-      <w:r>
-        <w:rPr>
-          <w:rStyle w:val="Strong"/>
-          <w:rFonts w:ascii="Times New Roman" w:hAnsi="Times New Roman" w:cs="Times New Roman"/>
-          <w:b w:val="0"/>
-        </w:rPr>
-        <w:t>Through salvation the blessings of Celestas are gifted. At the end of a life, when the ascension is reached, there is glory and honor magnified by the stars of the sky. As death comes like a thief in the night, the time for repentance and prostration cannot be delayed, for the gift of ascension will not come without hastily dedication.</w:t>
+        <w:t>As he lay there, dying in the sun, the sands of the desert all around him</w:t>
+      </w:r>
+      <w:r>
+        <w:rPr>
+          <w:rStyle w:val="Strong"/>
+          <w:rFonts w:ascii="Times New Roman" w:hAnsi="Times New Roman" w:cs="Times New Roman"/>
+          <w:b w:val="0"/>
+        </w:rPr>
+        <w:t xml:space="preserve">. In his delusion, </w:t>
+      </w:r>
+      <w:proofErr w:type="spellStart"/>
+      <w:r>
+        <w:rPr>
+          <w:rStyle w:val="Strong"/>
+          <w:rFonts w:ascii="Times New Roman" w:hAnsi="Times New Roman" w:cs="Times New Roman"/>
+          <w:b w:val="0"/>
+        </w:rPr>
+        <w:t>Petrias</w:t>
+      </w:r>
+      <w:proofErr w:type="spellEnd"/>
+      <w:r>
+        <w:rPr>
+          <w:rStyle w:val="Strong"/>
+          <w:rFonts w:ascii="Times New Roman" w:hAnsi="Times New Roman" w:cs="Times New Roman"/>
+          <w:b w:val="0"/>
+        </w:rPr>
+        <w:t xml:space="preserve"> imagined a great beast trotting across the sand of the sea. On the beast was a small </w:t>
+      </w:r>
+      <w:r>
+        <w:rPr>
+          <w:rStyle w:val="Strong"/>
+          <w:rFonts w:ascii="Times New Roman" w:hAnsi="Times New Roman" w:cs="Times New Roman"/>
+          <w:b w:val="0"/>
+        </w:rPr>
+        <w:t>Lamb</w:t>
+      </w:r>
+      <w:r>
+        <w:rPr>
+          <w:rStyle w:val="Strong"/>
+          <w:rFonts w:ascii="Times New Roman" w:hAnsi="Times New Roman" w:cs="Times New Roman"/>
+          <w:b w:val="0"/>
+        </w:rPr>
+        <w:t xml:space="preserve">, without blemish and of prime age. The </w:t>
+      </w:r>
+      <w:r>
+        <w:rPr>
+          <w:rStyle w:val="Strong"/>
+          <w:rFonts w:ascii="Times New Roman" w:hAnsi="Times New Roman" w:cs="Times New Roman"/>
+          <w:b w:val="0"/>
+        </w:rPr>
+        <w:t>Lamb</w:t>
+      </w:r>
+      <w:r>
+        <w:rPr>
+          <w:rStyle w:val="Strong"/>
+          <w:rFonts w:ascii="Times New Roman" w:hAnsi="Times New Roman" w:cs="Times New Roman"/>
+          <w:b w:val="0"/>
+        </w:rPr>
+        <w:t xml:space="preserve"> had dominion over the beast and came to </w:t>
+      </w:r>
+      <w:proofErr w:type="spellStart"/>
+      <w:r>
+        <w:rPr>
+          <w:rStyle w:val="Strong"/>
+          <w:rFonts w:ascii="Times New Roman" w:hAnsi="Times New Roman" w:cs="Times New Roman"/>
+          <w:b w:val="0"/>
+        </w:rPr>
+        <w:t>Petrias</w:t>
+      </w:r>
+      <w:proofErr w:type="spellEnd"/>
+      <w:r>
+        <w:rPr>
+          <w:rStyle w:val="Strong"/>
+          <w:rFonts w:ascii="Times New Roman" w:hAnsi="Times New Roman" w:cs="Times New Roman"/>
+          <w:b w:val="0"/>
+        </w:rPr>
+        <w:t xml:space="preserve">. The </w:t>
+      </w:r>
+      <w:r>
+        <w:rPr>
+          <w:rStyle w:val="Strong"/>
+          <w:rFonts w:ascii="Times New Roman" w:hAnsi="Times New Roman" w:cs="Times New Roman"/>
+          <w:b w:val="0"/>
+        </w:rPr>
+        <w:t>Lamb</w:t>
+      </w:r>
+      <w:r>
+        <w:rPr>
+          <w:rStyle w:val="Strong"/>
+          <w:rFonts w:ascii="Times New Roman" w:hAnsi="Times New Roman" w:cs="Times New Roman"/>
+          <w:b w:val="0"/>
+        </w:rPr>
+        <w:t xml:space="preserve"> appeared divine in nature and spoke saying “By the power of </w:t>
+      </w:r>
+      <w:proofErr w:type="spellStart"/>
+      <w:r>
+        <w:rPr>
+          <w:rStyle w:val="Strong"/>
+          <w:rFonts w:ascii="Times New Roman" w:hAnsi="Times New Roman" w:cs="Times New Roman"/>
+          <w:b w:val="0"/>
+        </w:rPr>
+        <w:t>Celestus</w:t>
+      </w:r>
+      <w:proofErr w:type="spellEnd"/>
+      <w:r>
+        <w:rPr>
+          <w:rStyle w:val="Strong"/>
+          <w:rFonts w:ascii="Times New Roman" w:hAnsi="Times New Roman" w:cs="Times New Roman"/>
+          <w:b w:val="0"/>
+        </w:rPr>
+        <w:t xml:space="preserve">, faith can save you.” He perceived this </w:t>
+      </w:r>
+      <w:r>
+        <w:rPr>
+          <w:rStyle w:val="Strong"/>
+          <w:rFonts w:ascii="Times New Roman" w:hAnsi="Times New Roman" w:cs="Times New Roman"/>
+          <w:b w:val="0"/>
+        </w:rPr>
+        <w:t>Lamb</w:t>
+      </w:r>
+      <w:r>
+        <w:rPr>
+          <w:rStyle w:val="Strong"/>
+          <w:rFonts w:ascii="Times New Roman" w:hAnsi="Times New Roman" w:cs="Times New Roman"/>
+          <w:b w:val="0"/>
+        </w:rPr>
+        <w:t xml:space="preserve"> as the daughter of the Celestials. But in that moment, the </w:t>
+      </w:r>
+      <w:r>
+        <w:rPr>
+          <w:rStyle w:val="Strong"/>
+          <w:rFonts w:ascii="Times New Roman" w:hAnsi="Times New Roman" w:cs="Times New Roman"/>
+          <w:b w:val="0"/>
+        </w:rPr>
+        <w:t>Lamb</w:t>
+      </w:r>
+      <w:r>
+        <w:rPr>
+          <w:rStyle w:val="Strong"/>
+          <w:rFonts w:ascii="Times New Roman" w:hAnsi="Times New Roman" w:cs="Times New Roman"/>
+          <w:b w:val="0"/>
+        </w:rPr>
+        <w:t xml:space="preserve"> and the beast vanished into darkness. </w:t>
+      </w:r>
+      <w:proofErr w:type="spellStart"/>
+      <w:r>
+        <w:rPr>
+          <w:rStyle w:val="Strong"/>
+          <w:rFonts w:ascii="Times New Roman" w:hAnsi="Times New Roman" w:cs="Times New Roman"/>
+          <w:b w:val="0"/>
+        </w:rPr>
+        <w:t>Petrias</w:t>
+      </w:r>
+      <w:proofErr w:type="spellEnd"/>
+      <w:r>
+        <w:rPr>
+          <w:rStyle w:val="Strong"/>
+          <w:rFonts w:ascii="Times New Roman" w:hAnsi="Times New Roman" w:cs="Times New Roman"/>
+          <w:b w:val="0"/>
+        </w:rPr>
+        <w:t xml:space="preserve"> spoke to </w:t>
+      </w:r>
+      <w:proofErr w:type="spellStart"/>
+      <w:r>
+        <w:rPr>
+          <w:rStyle w:val="Strong"/>
+          <w:rFonts w:ascii="Times New Roman" w:hAnsi="Times New Roman" w:cs="Times New Roman"/>
+          <w:b w:val="0"/>
+        </w:rPr>
+        <w:t>a</w:t>
+      </w:r>
+      <w:r>
+        <w:rPr>
+          <w:rStyle w:val="Strong"/>
+          <w:rFonts w:ascii="Times New Roman" w:hAnsi="Times New Roman" w:cs="Times New Roman"/>
+          <w:b w:val="0"/>
+        </w:rPr>
+        <w:t xml:space="preserve"> </w:t>
+      </w:r>
+      <w:proofErr w:type="spellEnd"/>
+      <w:r>
+        <w:rPr>
+          <w:rStyle w:val="Strong"/>
+          <w:rFonts w:ascii="Times New Roman" w:hAnsi="Times New Roman" w:cs="Times New Roman"/>
+          <w:b w:val="0"/>
+        </w:rPr>
+        <w:t xml:space="preserve">rock, not with his lips, but with his mind. And the rock wept tears of fresh water, and his thirst was quenched. </w:t>
+      </w:r>
+      <w:r>
+        <w:rPr>
+          <w:rStyle w:val="Strong"/>
+          <w:rFonts w:ascii="Times New Roman" w:hAnsi="Times New Roman" w:cs="Times New Roman"/>
+          <w:b w:val="0"/>
+        </w:rPr>
+        <w:t>Find the reward of doing right, in right.</w:t>
+      </w:r>
+      <w:r>
+        <w:rPr>
+          <w:rStyle w:val="Strong"/>
+          <w:rFonts w:ascii="Times New Roman" w:hAnsi="Times New Roman" w:cs="Times New Roman"/>
+          <w:b w:val="0"/>
+        </w:rPr>
+        <w:t xml:space="preserve"> </w:t>
+      </w:r>
+      <w:r>
+        <w:rPr>
+          <w:rStyle w:val="Strong"/>
+          <w:rFonts w:ascii="Times New Roman" w:hAnsi="Times New Roman" w:cs="Times New Roman"/>
+          <w:b w:val="0"/>
+        </w:rPr>
+        <w:t>T</w:t>
+      </w:r>
+      <w:r>
+        <w:rPr>
+          <w:rStyle w:val="Strong"/>
+          <w:rFonts w:ascii="Times New Roman" w:hAnsi="Times New Roman" w:cs="Times New Roman"/>
+          <w:b w:val="0"/>
+        </w:rPr>
+        <w:t>he reward of following the Celestials can be seen by following the Celestials. For in great devotion comes great blessings.</w:t>
       </w:r>
     </w:p>
     <w:p>
@@ -2040,7 +3583,7 @@
           <w:rStyle w:val="Strong"/>
           <w:rFonts w:ascii="Times New Roman" w:hAnsi="Times New Roman" w:cs="Times New Roman"/>
         </w:rPr>
-        <w:t>Petrias</w:t>
+        <w:t>Markon</w:t>
       </w:r>
       <w:proofErr w:type="spellEnd"/>
     </w:p>
@@ -2051,7 +3594,6 @@
         <w:rPr>
           <w:rStyle w:val="Strong"/>
           <w:rFonts w:ascii="Times New Roman" w:hAnsi="Times New Roman" w:cs="Times New Roman"/>
-          <w:b w:val="0"/>
         </w:rPr>
       </w:pPr>
     </w:p>
@@ -2079,136 +3621,69 @@
           <w:rFonts w:ascii="Times New Roman" w:hAnsi="Times New Roman" w:cs="Times New Roman"/>
           <w:b w:val="0"/>
         </w:rPr>
-        <w:t xml:space="preserve">As he lay there, dying in the sun, the sands of the desert all around him, </w:t>
-      </w:r>
-      <w:proofErr w:type="spellStart"/>
-      <w:r>
-        <w:rPr>
-          <w:rStyle w:val="Strong"/>
-          <w:rFonts w:ascii="Times New Roman" w:hAnsi="Times New Roman" w:cs="Times New Roman"/>
-          <w:b w:val="0"/>
-        </w:rPr>
-        <w:t>Petrias</w:t>
-      </w:r>
-      <w:proofErr w:type="spellEnd"/>
-      <w:r>
-        <w:rPr>
-          <w:rStyle w:val="Strong"/>
-          <w:rFonts w:ascii="Times New Roman" w:hAnsi="Times New Roman" w:cs="Times New Roman"/>
-          <w:b w:val="0"/>
-        </w:rPr>
-        <w:t xml:space="preserve"> spoke to the rock, not with his lips, but with his mind. And the rock wept tears of fresh water, and his thirst was quenched. </w:t>
-      </w:r>
-      <w:r>
-        <w:rPr>
-          <w:rStyle w:val="Strong"/>
-          <w:rFonts w:ascii="Times New Roman" w:hAnsi="Times New Roman" w:cs="Times New Roman"/>
-          <w:b w:val="0"/>
-        </w:rPr>
-        <w:t>Find the reward of doing right, in right.</w:t>
-      </w:r>
-      <w:r>
-        <w:rPr>
-          <w:rStyle w:val="Strong"/>
-          <w:rFonts w:ascii="Times New Roman" w:hAnsi="Times New Roman" w:cs="Times New Roman"/>
-          <w:b w:val="0"/>
-        </w:rPr>
-        <w:t xml:space="preserve"> And the reward of following the Celestials can be seen by following the Celestials. For in great devotion comes great blessings.</w:t>
-      </w:r>
-    </w:p>
-    <w:p>
-      <w:pPr>
-        <w:pStyle w:val="NoSpacing"/>
-        <w:jc w:val="both"/>
-        <w:rPr>
-          <w:rStyle w:val="Strong"/>
-          <w:rFonts w:ascii="Times New Roman" w:hAnsi="Times New Roman" w:cs="Times New Roman"/>
-          <w:b w:val="0"/>
-        </w:rPr>
-      </w:pPr>
-    </w:p>
-    <w:p>
-      <w:pPr>
-        <w:pStyle w:val="NoSpacing"/>
-        <w:jc w:val="center"/>
-        <w:rPr>
-          <w:rStyle w:val="Strong"/>
-          <w:rFonts w:ascii="Times New Roman" w:hAnsi="Times New Roman" w:cs="Times New Roman"/>
-        </w:rPr>
-      </w:pPr>
-      <w:proofErr w:type="spellStart"/>
-      <w:r>
-        <w:rPr>
-          <w:rStyle w:val="Strong"/>
-          <w:rFonts w:ascii="Times New Roman" w:hAnsi="Times New Roman" w:cs="Times New Roman"/>
+        <w:t>So,</w:t>
+      </w:r>
+      <w:r>
+        <w:rPr>
+          <w:rStyle w:val="Strong"/>
+          <w:rFonts w:ascii="Times New Roman" w:hAnsi="Times New Roman" w:cs="Times New Roman"/>
+          <w:b w:val="0"/>
+        </w:rPr>
+        <w:t xml:space="preserve"> it came to pass that Ver </w:t>
+      </w:r>
+      <w:proofErr w:type="spellStart"/>
+      <w:r>
+        <w:rPr>
+          <w:rStyle w:val="Strong"/>
+          <w:rFonts w:ascii="Times New Roman" w:hAnsi="Times New Roman" w:cs="Times New Roman"/>
+          <w:b w:val="0"/>
+        </w:rPr>
+        <w:t>Omesh</w:t>
+      </w:r>
+      <w:proofErr w:type="spellEnd"/>
+      <w:r>
+        <w:rPr>
+          <w:rStyle w:val="Strong"/>
+          <w:rFonts w:ascii="Times New Roman" w:hAnsi="Times New Roman" w:cs="Times New Roman"/>
+          <w:b w:val="0"/>
+        </w:rPr>
+        <w:t xml:space="preserve"> was gripped by a great famine. So </w:t>
+      </w:r>
+      <w:proofErr w:type="spellStart"/>
+      <w:r>
+        <w:rPr>
+          <w:rStyle w:val="Strong"/>
+          <w:rFonts w:ascii="Times New Roman" w:hAnsi="Times New Roman" w:cs="Times New Roman"/>
+          <w:b w:val="0"/>
         </w:rPr>
         <w:t>Markon</w:t>
       </w:r>
       <w:proofErr w:type="spellEnd"/>
-    </w:p>
-    <w:p>
-      <w:pPr>
-        <w:pStyle w:val="NoSpacing"/>
-        <w:jc w:val="center"/>
-        <w:rPr>
-          <w:rStyle w:val="Strong"/>
-          <w:rFonts w:ascii="Times New Roman" w:hAnsi="Times New Roman" w:cs="Times New Roman"/>
-        </w:rPr>
-      </w:pPr>
-    </w:p>
-    <w:p>
-      <w:pPr>
-        <w:pStyle w:val="NoSpacing"/>
-        <w:jc w:val="both"/>
-        <w:rPr>
-          <w:rStyle w:val="Strong"/>
-          <w:rFonts w:ascii="Times New Roman" w:hAnsi="Times New Roman" w:cs="Times New Roman"/>
-          <w:b w:val="0"/>
-        </w:rPr>
-      </w:pPr>
-      <w:r>
-        <w:rPr>
-          <w:rStyle w:val="Strong"/>
-          <w:rFonts w:ascii="Times New Roman" w:hAnsi="Times New Roman" w:cs="Times New Roman"/>
-          <w:b w:val="0"/>
-        </w:rPr>
-        <w:tab/>
-      </w:r>
-      <w:proofErr w:type="gramStart"/>
-      <w:r>
-        <w:rPr>
-          <w:rStyle w:val="Strong"/>
-          <w:rFonts w:ascii="Times New Roman" w:hAnsi="Times New Roman" w:cs="Times New Roman"/>
-          <w:b w:val="0"/>
-        </w:rPr>
-        <w:t>So</w:t>
-      </w:r>
-      <w:proofErr w:type="gramEnd"/>
-      <w:r>
-        <w:rPr>
-          <w:rStyle w:val="Strong"/>
-          <w:rFonts w:ascii="Times New Roman" w:hAnsi="Times New Roman" w:cs="Times New Roman"/>
-          <w:b w:val="0"/>
-        </w:rPr>
-        <w:t xml:space="preserve"> it came to pass that Ver </w:t>
-      </w:r>
-      <w:proofErr w:type="spellStart"/>
-      <w:r>
-        <w:rPr>
-          <w:rStyle w:val="Strong"/>
-          <w:rFonts w:ascii="Times New Roman" w:hAnsi="Times New Roman" w:cs="Times New Roman"/>
-          <w:b w:val="0"/>
-        </w:rPr>
-        <w:t>Omesh</w:t>
-      </w:r>
-      <w:proofErr w:type="spellEnd"/>
-      <w:r>
-        <w:rPr>
-          <w:rStyle w:val="Strong"/>
-          <w:rFonts w:ascii="Times New Roman" w:hAnsi="Times New Roman" w:cs="Times New Roman"/>
-          <w:b w:val="0"/>
-        </w:rPr>
-        <w:t xml:space="preserve"> was gripped by a great famine. So </w:t>
+      <w:r>
+        <w:rPr>
+          <w:rStyle w:val="Strong"/>
+          <w:rFonts w:ascii="Times New Roman" w:hAnsi="Times New Roman" w:cs="Times New Roman"/>
+          <w:b w:val="0"/>
+        </w:rPr>
+        <w:t xml:space="preserve"> went to the Prophet </w:t>
+      </w:r>
+      <w:proofErr w:type="spellStart"/>
+      <w:r>
+        <w:rPr>
+          <w:rStyle w:val="Strong"/>
+          <w:rFonts w:ascii="Times New Roman" w:hAnsi="Times New Roman" w:cs="Times New Roman"/>
+          <w:b w:val="0"/>
+        </w:rPr>
+        <w:t>Articus</w:t>
+      </w:r>
+      <w:proofErr w:type="spellEnd"/>
+      <w:r>
+        <w:rPr>
+          <w:rStyle w:val="Strong"/>
+          <w:rFonts w:ascii="Times New Roman" w:hAnsi="Times New Roman" w:cs="Times New Roman"/>
+          <w:b w:val="0"/>
+        </w:rPr>
+        <w:t xml:space="preserve"> and asked to go to the forest for food. The prophet bade him be patient, for the Celestials provide for all who have faith. But </w:t>
       </w:r>
       <w:proofErr w:type="spellStart"/>
       <w:r>
@@ -2226,25 +3701,23 @@
           <w:rFonts w:ascii="Times New Roman" w:hAnsi="Times New Roman" w:cs="Times New Roman"/>
           <w:b w:val="0"/>
         </w:rPr>
-        <w:t xml:space="preserve"> went to the Prophet </w:t>
-      </w:r>
-      <w:proofErr w:type="spellStart"/>
-      <w:r>
-        <w:rPr>
-          <w:rStyle w:val="Strong"/>
-          <w:rFonts w:ascii="Times New Roman" w:hAnsi="Times New Roman" w:cs="Times New Roman"/>
-          <w:b w:val="0"/>
-        </w:rPr>
-        <w:t>Articus</w:t>
-      </w:r>
-      <w:proofErr w:type="spellEnd"/>
-      <w:r>
-        <w:rPr>
-          <w:rStyle w:val="Strong"/>
-          <w:rFonts w:ascii="Times New Roman" w:hAnsi="Times New Roman" w:cs="Times New Roman"/>
-          <w:b w:val="0"/>
-        </w:rPr>
-        <w:t xml:space="preserve"> and asked to go to the forest for food. The prophet bade him be patient, for the Celestials provide for all who have faith. But </w:t>
+        <w:t xml:space="preserve"> did not believe. </w:t>
+      </w:r>
+      <w:r>
+        <w:rPr>
+          <w:rStyle w:val="Strong"/>
+          <w:rFonts w:ascii="Times New Roman" w:hAnsi="Times New Roman" w:cs="Times New Roman"/>
+          <w:b w:val="0"/>
+        </w:rPr>
+        <w:t>So,</w:t>
+      </w:r>
+      <w:r>
+        <w:rPr>
+          <w:rStyle w:val="Strong"/>
+          <w:rFonts w:ascii="Times New Roman" w:hAnsi="Times New Roman" w:cs="Times New Roman"/>
+          <w:b w:val="0"/>
+        </w:rPr>
+        <w:t xml:space="preserve"> the prophet drew a line in the sand and told him, 'Step across and you may do as you wish.' So </w:t>
       </w:r>
       <w:proofErr w:type="spellStart"/>
       <w:r>
@@ -2262,62 +3735,24 @@
           <w:rFonts w:ascii="Times New Roman" w:hAnsi="Times New Roman" w:cs="Times New Roman"/>
           <w:b w:val="0"/>
         </w:rPr>
-        <w:t xml:space="preserve"> did not believe. </w:t>
-      </w:r>
-      <w:proofErr w:type="gramStart"/>
-      <w:r>
-        <w:rPr>
-          <w:rStyle w:val="Strong"/>
-          <w:rFonts w:ascii="Times New Roman" w:hAnsi="Times New Roman" w:cs="Times New Roman"/>
-          <w:b w:val="0"/>
-        </w:rPr>
-        <w:t>So</w:t>
-      </w:r>
-      <w:proofErr w:type="gramEnd"/>
-      <w:r>
-        <w:rPr>
-          <w:rStyle w:val="Strong"/>
-          <w:rFonts w:ascii="Times New Roman" w:hAnsi="Times New Roman" w:cs="Times New Roman"/>
-          <w:b w:val="0"/>
-        </w:rPr>
-        <w:t xml:space="preserve"> the prophet drew a line in the sand and told him, 'Step across and you may do as you wish.' So </w:t>
-      </w:r>
-      <w:proofErr w:type="spellStart"/>
-      <w:r>
-        <w:rPr>
-          <w:rStyle w:val="Strong"/>
-          <w:rFonts w:ascii="Times New Roman" w:hAnsi="Times New Roman" w:cs="Times New Roman"/>
-          <w:b w:val="0"/>
-        </w:rPr>
-        <w:t>Markon</w:t>
-      </w:r>
-      <w:proofErr w:type="spellEnd"/>
-      <w:r>
-        <w:rPr>
-          <w:rStyle w:val="Strong"/>
-          <w:rFonts w:ascii="Times New Roman" w:hAnsi="Times New Roman" w:cs="Times New Roman"/>
-          <w:b w:val="0"/>
-        </w:rPr>
-        <w:t xml:space="preserve"> did and left the village and feasted on wild berries. The fruit was bitter. It did not satisfy him. He longed to return </w:t>
-      </w:r>
-      <w:r>
-        <w:rPr>
-          <w:rStyle w:val="Strong"/>
-          <w:rFonts w:ascii="Times New Roman" w:hAnsi="Times New Roman" w:cs="Times New Roman"/>
-          <w:b w:val="0"/>
-        </w:rPr>
-        <w:t xml:space="preserve">to the </w:t>
-      </w:r>
-      <w:proofErr w:type="gramStart"/>
-      <w:r>
-        <w:rPr>
-          <w:rStyle w:val="Strong"/>
-          <w:rFonts w:ascii="Times New Roman" w:hAnsi="Times New Roman" w:cs="Times New Roman"/>
-          <w:b w:val="0"/>
-        </w:rPr>
-        <w:t>village, but</w:t>
-      </w:r>
-      <w:proofErr w:type="gramEnd"/>
+        <w:t xml:space="preserve"> did and left the </w:t>
+      </w:r>
+      <w:r>
+        <w:rPr>
+          <w:rStyle w:val="Strong"/>
+          <w:rFonts w:ascii="Times New Roman" w:hAnsi="Times New Roman" w:cs="Times New Roman"/>
+          <w:b w:val="0"/>
+        </w:rPr>
+        <w:t xml:space="preserve">village and feasted on wild berries. The fruit was bitter. It did not satisfy him. He longed to return to the </w:t>
+      </w:r>
+      <w:r>
+        <w:rPr>
+          <w:rStyle w:val="Strong"/>
+          <w:rFonts w:ascii="Times New Roman" w:hAnsi="Times New Roman" w:cs="Times New Roman"/>
+          <w:b w:val="0"/>
+        </w:rPr>
+        <w:t>village but</w:t>
+      </w:r>
       <w:r>
         <w:rPr>
           <w:rStyle w:val="Strong"/>
@@ -2539,25 +3974,7 @@
           <w:rFonts w:ascii="Times New Roman" w:hAnsi="Times New Roman" w:cs="Times New Roman"/>
           <w:b w:val="0"/>
         </w:rPr>
-        <w:t xml:space="preserve">the sheep lit up with a blue aura and was raised in health and wellness to </w:t>
-      </w:r>
-      <w:proofErr w:type="gramStart"/>
-      <w:r>
-        <w:rPr>
-          <w:rStyle w:val="Strong"/>
-          <w:rFonts w:ascii="Times New Roman" w:hAnsi="Times New Roman" w:cs="Times New Roman"/>
-          <w:b w:val="0"/>
-        </w:rPr>
-        <w:t>it’s</w:t>
-      </w:r>
-      <w:proofErr w:type="gramEnd"/>
-      <w:r>
-        <w:rPr>
-          <w:rStyle w:val="Strong"/>
-          <w:rFonts w:ascii="Times New Roman" w:hAnsi="Times New Roman" w:cs="Times New Roman"/>
-          <w:b w:val="0"/>
-        </w:rPr>
-        <w:t xml:space="preserve"> former self. </w:t>
+        <w:t xml:space="preserve">the sheep lit up with a blue aura and was raised in health and wellness to its former self. </w:t>
       </w:r>
     </w:p>
     <w:p>
@@ -2635,16 +4052,14 @@
         </w:rPr>
         <w:t xml:space="preserve">For the unbelievers only exist to sway the followers from the teachings of Celestas. As a test of </w:t>
       </w:r>
-      <w:proofErr w:type="gramStart"/>
-      <w:r>
-        <w:rPr>
-          <w:rStyle w:val="Strong"/>
-          <w:rFonts w:ascii="Times New Roman" w:hAnsi="Times New Roman" w:cs="Times New Roman"/>
-          <w:b w:val="0"/>
-        </w:rPr>
-        <w:t>faith</w:t>
-      </w:r>
-      <w:proofErr w:type="gramEnd"/>
+      <w:r>
+        <w:rPr>
+          <w:rStyle w:val="Strong"/>
+          <w:rFonts w:ascii="Times New Roman" w:hAnsi="Times New Roman" w:cs="Times New Roman"/>
+          <w:b w:val="0"/>
+        </w:rPr>
+        <w:t>faith,</w:t>
+      </w:r>
       <w:r>
         <w:rPr>
           <w:rStyle w:val="Strong"/>
@@ -3034,85 +4449,95 @@
           <w:rFonts w:ascii="Times New Roman" w:hAnsi="Times New Roman" w:cs="Times New Roman"/>
           <w:b w:val="0"/>
         </w:rPr>
-        <w:t xml:space="preserve"> was a gifted prophet of the Celestials and given the gifts of divination and foresight. Through a great trance, he was given a vision. And he looked, and behold a pale lamb descended from the heavens. </w:t>
-      </w:r>
-      <w:proofErr w:type="gramStart"/>
-      <w:r>
-        <w:rPr>
-          <w:rStyle w:val="Strong"/>
-          <w:rFonts w:ascii="Times New Roman" w:hAnsi="Times New Roman" w:cs="Times New Roman"/>
-          <w:b w:val="0"/>
-        </w:rPr>
-        <w:t>It’s</w:t>
-      </w:r>
-      <w:proofErr w:type="gramEnd"/>
-      <w:r>
-        <w:rPr>
-          <w:rStyle w:val="Strong"/>
-          <w:rFonts w:ascii="Times New Roman" w:hAnsi="Times New Roman" w:cs="Times New Roman"/>
-          <w:b w:val="0"/>
-        </w:rPr>
-        <w:t xml:space="preserve"> coat was spotless and small. </w:t>
-      </w:r>
-      <w:r>
-        <w:rPr>
-          <w:rStyle w:val="Strong"/>
-          <w:rFonts w:ascii="Times New Roman" w:hAnsi="Times New Roman" w:cs="Times New Roman"/>
-          <w:b w:val="0"/>
-        </w:rPr>
-        <w:t xml:space="preserve">And this lamb was gifted to a shepherd </w:t>
-      </w:r>
-      <w:proofErr w:type="gramStart"/>
-      <w:r>
-        <w:rPr>
-          <w:rStyle w:val="Strong"/>
-          <w:rFonts w:ascii="Times New Roman" w:hAnsi="Times New Roman" w:cs="Times New Roman"/>
-          <w:b w:val="0"/>
-        </w:rPr>
-        <w:t xml:space="preserve">to </w:t>
-      </w:r>
-      <w:r>
-        <w:rPr>
-          <w:rStyle w:val="Strong"/>
-          <w:rFonts w:ascii="Times New Roman" w:hAnsi="Times New Roman" w:cs="Times New Roman"/>
-          <w:b w:val="0"/>
-        </w:rPr>
-        <w:t xml:space="preserve"> </w:t>
-      </w:r>
-      <w:r>
-        <w:rPr>
-          <w:rStyle w:val="Strong"/>
-          <w:rFonts w:ascii="Times New Roman" w:hAnsi="Times New Roman" w:cs="Times New Roman"/>
-          <w:b w:val="0"/>
-        </w:rPr>
-        <w:t>be</w:t>
-      </w:r>
-      <w:proofErr w:type="gramEnd"/>
-      <w:r>
-        <w:rPr>
-          <w:rStyle w:val="Strong"/>
-          <w:rFonts w:ascii="Times New Roman" w:hAnsi="Times New Roman" w:cs="Times New Roman"/>
-          <w:b w:val="0"/>
-        </w:rPr>
-        <w:t xml:space="preserve"> cared for. And in that moment the lamb grew into a fine sheep and the trees and fields all blossomed in an instant. Then a toothless wolf came quickly and grabbed the sheep from the field. The wolf took the sheep in </w:t>
-      </w:r>
-      <w:proofErr w:type="gramStart"/>
-      <w:r>
-        <w:rPr>
-          <w:rStyle w:val="Strong"/>
-          <w:rFonts w:ascii="Times New Roman" w:hAnsi="Times New Roman" w:cs="Times New Roman"/>
-          <w:b w:val="0"/>
-        </w:rPr>
-        <w:t>it’s</w:t>
-      </w:r>
-      <w:proofErr w:type="gramEnd"/>
-      <w:r>
-        <w:rPr>
-          <w:rStyle w:val="Strong"/>
-          <w:rFonts w:ascii="Times New Roman" w:hAnsi="Times New Roman" w:cs="Times New Roman"/>
-          <w:b w:val="0"/>
-        </w:rPr>
-        <w:t xml:space="preserve"> mouth without harm and ran off into the distance with it. And </w:t>
+        <w:t xml:space="preserve"> was a gifted prophet of the Celestials and given the gifts of divination and foresight. Through a great trance, he was given a vision. And he looked, and behold a pale </w:t>
+      </w:r>
+      <w:r>
+        <w:rPr>
+          <w:rStyle w:val="Strong"/>
+          <w:rFonts w:ascii="Times New Roman" w:hAnsi="Times New Roman" w:cs="Times New Roman"/>
+          <w:b w:val="0"/>
+        </w:rPr>
+        <w:t>Lamb</w:t>
+      </w:r>
+      <w:r>
+        <w:rPr>
+          <w:rStyle w:val="Strong"/>
+          <w:rFonts w:ascii="Times New Roman" w:hAnsi="Times New Roman" w:cs="Times New Roman"/>
+          <w:b w:val="0"/>
+        </w:rPr>
+        <w:t xml:space="preserve"> descended from the heavens. Its coat was spotless and small. </w:t>
+      </w:r>
+      <w:r>
+        <w:rPr>
+          <w:rStyle w:val="Strong"/>
+          <w:rFonts w:ascii="Times New Roman" w:hAnsi="Times New Roman" w:cs="Times New Roman"/>
+          <w:b w:val="0"/>
+        </w:rPr>
+        <w:t xml:space="preserve">And this </w:t>
+      </w:r>
+      <w:r>
+        <w:rPr>
+          <w:rStyle w:val="Strong"/>
+          <w:rFonts w:ascii="Times New Roman" w:hAnsi="Times New Roman" w:cs="Times New Roman"/>
+          <w:b w:val="0"/>
+        </w:rPr>
+        <w:t>Lamb</w:t>
+      </w:r>
+      <w:r>
+        <w:rPr>
+          <w:rStyle w:val="Strong"/>
+          <w:rFonts w:ascii="Times New Roman" w:hAnsi="Times New Roman" w:cs="Times New Roman"/>
+          <w:b w:val="0"/>
+        </w:rPr>
+        <w:t xml:space="preserve"> was gifted to a shepherd </w:t>
+      </w:r>
+      <w:r>
+        <w:rPr>
+          <w:rStyle w:val="Strong"/>
+          <w:rFonts w:ascii="Times New Roman" w:hAnsi="Times New Roman" w:cs="Times New Roman"/>
+          <w:b w:val="0"/>
+        </w:rPr>
+        <w:t>to be</w:t>
+      </w:r>
+      <w:r>
+        <w:rPr>
+          <w:rStyle w:val="Strong"/>
+          <w:rFonts w:ascii="Times New Roman" w:hAnsi="Times New Roman" w:cs="Times New Roman"/>
+          <w:b w:val="0"/>
+        </w:rPr>
+        <w:t xml:space="preserve"> cared for. And in that moment the </w:t>
+      </w:r>
+      <w:r>
+        <w:rPr>
+          <w:rStyle w:val="Strong"/>
+          <w:rFonts w:ascii="Times New Roman" w:hAnsi="Times New Roman" w:cs="Times New Roman"/>
+          <w:b w:val="0"/>
+        </w:rPr>
+        <w:t>Lamb</w:t>
+      </w:r>
+      <w:r>
+        <w:rPr>
+          <w:rStyle w:val="Strong"/>
+          <w:rFonts w:ascii="Times New Roman" w:hAnsi="Times New Roman" w:cs="Times New Roman"/>
+          <w:b w:val="0"/>
+        </w:rPr>
+        <w:t xml:space="preserve"> grew into a fine sheep and the trees and fields all blossomed in an instant. Then a toothless wolf came quickly and grabbed the sheep from the field. The wolf took the sheep in its mouth without harm and ran off into the distance with it. </w:t>
+      </w:r>
+      <w:r>
+        <w:rPr>
+          <w:rStyle w:val="Strong"/>
+          <w:rFonts w:ascii="Times New Roman" w:hAnsi="Times New Roman" w:cs="Times New Roman"/>
+          <w:b w:val="0"/>
+        </w:rPr>
+        <w:t>The weather outside was fierce a</w:t>
+      </w:r>
+      <w:r>
+        <w:rPr>
+          <w:rStyle w:val="Strong"/>
+          <w:rFonts w:ascii="Times New Roman" w:hAnsi="Times New Roman" w:cs="Times New Roman"/>
+          <w:b w:val="0"/>
+        </w:rPr>
+        <w:t xml:space="preserve">nd </w:t>
       </w:r>
       <w:proofErr w:type="spellStart"/>
       <w:r>
@@ -3130,10 +4555,24 @@
           <w:rFonts w:ascii="Times New Roman" w:hAnsi="Times New Roman" w:cs="Times New Roman"/>
           <w:b w:val="0"/>
         </w:rPr>
-        <w:t xml:space="preserve"> awoke to the sound of a tree falling and in that moment he knew that he had been gifted with a great vision from the Celestials.</w:t>
-      </w:r>
-      <w:bookmarkStart w:id="0" w:name="_GoBack"/>
-      <w:bookmarkEnd w:id="0"/>
+        <w:t xml:space="preserve"> awoke to the sound of a tree falling</w:t>
+      </w:r>
+      <w:r>
+        <w:rPr>
+          <w:rStyle w:val="Strong"/>
+          <w:rFonts w:ascii="Times New Roman" w:hAnsi="Times New Roman" w:cs="Times New Roman"/>
+          <w:b w:val="0"/>
+        </w:rPr>
+        <w:t xml:space="preserve"> nearby. I</w:t>
+      </w:r>
+      <w:r>
+        <w:rPr>
+          <w:rStyle w:val="Strong"/>
+          <w:rFonts w:ascii="Times New Roman" w:hAnsi="Times New Roman" w:cs="Times New Roman"/>
+          <w:b w:val="0"/>
+        </w:rPr>
+        <w:t>n that moment he knew that he had been gifted with a great vision from the Celestials.</w:t>
+      </w:r>
     </w:p>
     <w:p>
       <w:pPr>

</xml_diff>